<commit_message>
fixing lag bug and re-running all analysis
</commit_message>
<xml_diff>
--- a/tables/table_1.docx
+++ b/tables/table_1.docx
@@ -80,7 +80,7 @@
                 <w:szCs w:val="22"/>
                 <w:color w:val="000000"/>
               </w:rPr>
-              <w:t xml:space="preserve">Overall, N = 23,225</w:t>
+              <w:t xml:space="preserve">Overall, N = 23,326</w:t>
             </w:r>
             <w:r xmlns:w="http://schemas.openxmlformats.org/wordprocessingml/2006/main" xmlns:wp="http://schemas.openxmlformats.org/drawingml/2006/wordprocessingDrawing" xmlns:r="http://schemas.openxmlformats.org/officeDocument/2006/relationships" xmlns:w14="http://schemas.microsoft.com/office/word/2010/wordml">
               <w:rPr>
@@ -122,7 +122,7 @@
                 <w:szCs w:val="22"/>
                 <w:color w:val="000000"/>
               </w:rPr>
-              <w:t xml:space="preserve">case, N = 3,933</w:t>
+              <w:t xml:space="preserve">case, N = 3,941</w:t>
             </w:r>
             <w:r xmlns:w="http://schemas.openxmlformats.org/wordprocessingml/2006/main" xmlns:wp="http://schemas.openxmlformats.org/drawingml/2006/wordprocessingDrawing" xmlns:r="http://schemas.openxmlformats.org/officeDocument/2006/relationships" xmlns:w14="http://schemas.microsoft.com/office/word/2010/wordml">
               <w:rPr>
@@ -164,7 +164,7 @@
                 <w:szCs w:val="22"/>
                 <w:color w:val="000000"/>
               </w:rPr>
-              <w:t xml:space="preserve">control, N = 19,292</w:t>
+              <w:t xml:space="preserve">control, N = 19,385</w:t>
             </w:r>
             <w:r xmlns:w="http://schemas.openxmlformats.org/wordprocessingml/2006/main" xmlns:wp="http://schemas.openxmlformats.org/drawingml/2006/wordprocessingDrawing" xmlns:r="http://schemas.openxmlformats.org/officeDocument/2006/relationships" xmlns:w14="http://schemas.microsoft.com/office/word/2010/wordml">
               <w:rPr>
@@ -361,65 +361,65 @@
                 <w:szCs w:val="22"/>
                 <w:color w:val="000000"/>
               </w:rPr>
-              <w:t xml:space="preserve">10,969 (47%)</w:t>
-            </w:r>
-          </w:p>
-        </w:tc>
-        <w:tc>
-          <w:tcPr>
-            <w:tcBorders/>
-            <w:shd w:val="clear" w:color="auto" w:fill="FFFFFF"/>
-            <w:tcMar>
-              <w:top w:w="0" w:type="dxa"/>
-              <w:bottom w:w="0" w:type="dxa"/>
-              <w:left w:w="0" w:type="dxa"/>
-              <w:right w:w="0" w:type="dxa"/>
-            </w:tcMar>
-            <w:vAlign w:val="center"/>
-          </w:tcPr>
-          <w:p>
-            <w:pPr>
-              <w:jc w:val="center"/>
-              <w:spacing w:after="100" w:before="100" w:line="240"/>
-              <w:ind w:firstLine="0" w:left="100" w:right="100"/>
-            </w:pPr>
-            <w:r xmlns:w="http://schemas.openxmlformats.org/wordprocessingml/2006/main" xmlns:wp="http://schemas.openxmlformats.org/drawingml/2006/wordprocessingDrawing" xmlns:r="http://schemas.openxmlformats.org/officeDocument/2006/relationships" xmlns:w14="http://schemas.microsoft.com/office/word/2010/wordml">
-              <w:rPr>
-                <w:rFonts w:ascii="Arial" w:hAnsi="Arial" w:eastAsia="Arial" w:cs="Arial"/>
-                <w:sz w:val="22"/>
-                <w:szCs w:val="22"/>
-                <w:color w:val="000000"/>
-              </w:rPr>
-              <w:t xml:space="preserve">1,854 (47%)</w:t>
-            </w:r>
-          </w:p>
-        </w:tc>
-        <w:tc>
-          <w:tcPr>
-            <w:tcBorders/>
-            <w:shd w:val="clear" w:color="auto" w:fill="FFFFFF"/>
-            <w:tcMar>
-              <w:top w:w="0" w:type="dxa"/>
-              <w:bottom w:w="0" w:type="dxa"/>
-              <w:left w:w="0" w:type="dxa"/>
-              <w:right w:w="0" w:type="dxa"/>
-            </w:tcMar>
-            <w:vAlign w:val="center"/>
-          </w:tcPr>
-          <w:p>
-            <w:pPr>
-              <w:jc w:val="center"/>
-              <w:spacing w:after="100" w:before="100" w:line="240"/>
-              <w:ind w:firstLine="0" w:left="100" w:right="100"/>
-            </w:pPr>
-            <w:r xmlns:w="http://schemas.openxmlformats.org/wordprocessingml/2006/main" xmlns:wp="http://schemas.openxmlformats.org/drawingml/2006/wordprocessingDrawing" xmlns:r="http://schemas.openxmlformats.org/officeDocument/2006/relationships" xmlns:w14="http://schemas.microsoft.com/office/word/2010/wordml">
-              <w:rPr>
-                <w:rFonts w:ascii="Arial" w:hAnsi="Arial" w:eastAsia="Arial" w:cs="Arial"/>
-                <w:sz w:val="22"/>
-                <w:szCs w:val="22"/>
-                <w:color w:val="000000"/>
-              </w:rPr>
-              <w:t xml:space="preserve">9,115 (47%)</w:t>
+              <w:t xml:space="preserve">11,013 (47%)</w:t>
+            </w:r>
+          </w:p>
+        </w:tc>
+        <w:tc>
+          <w:tcPr>
+            <w:tcBorders/>
+            <w:shd w:val="clear" w:color="auto" w:fill="FFFFFF"/>
+            <w:tcMar>
+              <w:top w:w="0" w:type="dxa"/>
+              <w:bottom w:w="0" w:type="dxa"/>
+              <w:left w:w="0" w:type="dxa"/>
+              <w:right w:w="0" w:type="dxa"/>
+            </w:tcMar>
+            <w:vAlign w:val="center"/>
+          </w:tcPr>
+          <w:p>
+            <w:pPr>
+              <w:jc w:val="center"/>
+              <w:spacing w:after="100" w:before="100" w:line="240"/>
+              <w:ind w:firstLine="0" w:left="100" w:right="100"/>
+            </w:pPr>
+            <w:r xmlns:w="http://schemas.openxmlformats.org/wordprocessingml/2006/main" xmlns:wp="http://schemas.openxmlformats.org/drawingml/2006/wordprocessingDrawing" xmlns:r="http://schemas.openxmlformats.org/officeDocument/2006/relationships" xmlns:w14="http://schemas.microsoft.com/office/word/2010/wordml">
+              <w:rPr>
+                <w:rFonts w:ascii="Arial" w:hAnsi="Arial" w:eastAsia="Arial" w:cs="Arial"/>
+                <w:sz w:val="22"/>
+                <w:szCs w:val="22"/>
+                <w:color w:val="000000"/>
+              </w:rPr>
+              <w:t xml:space="preserve">1,858 (47%)</w:t>
+            </w:r>
+          </w:p>
+        </w:tc>
+        <w:tc>
+          <w:tcPr>
+            <w:tcBorders/>
+            <w:shd w:val="clear" w:color="auto" w:fill="FFFFFF"/>
+            <w:tcMar>
+              <w:top w:w="0" w:type="dxa"/>
+              <w:bottom w:w="0" w:type="dxa"/>
+              <w:left w:w="0" w:type="dxa"/>
+              <w:right w:w="0" w:type="dxa"/>
+            </w:tcMar>
+            <w:vAlign w:val="center"/>
+          </w:tcPr>
+          <w:p>
+            <w:pPr>
+              <w:jc w:val="center"/>
+              <w:spacing w:after="100" w:before="100" w:line="240"/>
+              <w:ind w:firstLine="0" w:left="100" w:right="100"/>
+            </w:pPr>
+            <w:r xmlns:w="http://schemas.openxmlformats.org/wordprocessingml/2006/main" xmlns:wp="http://schemas.openxmlformats.org/drawingml/2006/wordprocessingDrawing" xmlns:r="http://schemas.openxmlformats.org/officeDocument/2006/relationships" xmlns:w14="http://schemas.microsoft.com/office/word/2010/wordml">
+              <w:rPr>
+                <w:rFonts w:ascii="Arial" w:hAnsi="Arial" w:eastAsia="Arial" w:cs="Arial"/>
+                <w:sz w:val="22"/>
+                <w:szCs w:val="22"/>
+                <w:color w:val="000000"/>
+              </w:rPr>
+              <w:t xml:space="preserve">9,155 (47%)</w:t>
             </w:r>
           </w:p>
         </w:tc>
@@ -483,65 +483,65 @@
                 <w:szCs w:val="22"/>
                 <w:color w:val="000000"/>
               </w:rPr>
-              <w:t xml:space="preserve">12,256 (53%)</w:t>
-            </w:r>
-          </w:p>
-        </w:tc>
-        <w:tc>
-          <w:tcPr>
-            <w:tcBorders/>
-            <w:shd w:val="clear" w:color="auto" w:fill="FFFFFF"/>
-            <w:tcMar>
-              <w:top w:w="0" w:type="dxa"/>
-              <w:bottom w:w="0" w:type="dxa"/>
-              <w:left w:w="0" w:type="dxa"/>
-              <w:right w:w="0" w:type="dxa"/>
-            </w:tcMar>
-            <w:vAlign w:val="center"/>
-          </w:tcPr>
-          <w:p>
-            <w:pPr>
-              <w:jc w:val="center"/>
-              <w:spacing w:after="100" w:before="100" w:line="240"/>
-              <w:ind w:firstLine="0" w:left="100" w:right="100"/>
-            </w:pPr>
-            <w:r xmlns:w="http://schemas.openxmlformats.org/wordprocessingml/2006/main" xmlns:wp="http://schemas.openxmlformats.org/drawingml/2006/wordprocessingDrawing" xmlns:r="http://schemas.openxmlformats.org/officeDocument/2006/relationships" xmlns:w14="http://schemas.microsoft.com/office/word/2010/wordml">
-              <w:rPr>
-                <w:rFonts w:ascii="Arial" w:hAnsi="Arial" w:eastAsia="Arial" w:cs="Arial"/>
-                <w:sz w:val="22"/>
-                <w:szCs w:val="22"/>
-                <w:color w:val="000000"/>
-              </w:rPr>
-              <w:t xml:space="preserve">2,079 (53%)</w:t>
-            </w:r>
-          </w:p>
-        </w:tc>
-        <w:tc>
-          <w:tcPr>
-            <w:tcBorders/>
-            <w:shd w:val="clear" w:color="auto" w:fill="FFFFFF"/>
-            <w:tcMar>
-              <w:top w:w="0" w:type="dxa"/>
-              <w:bottom w:w="0" w:type="dxa"/>
-              <w:left w:w="0" w:type="dxa"/>
-              <w:right w:w="0" w:type="dxa"/>
-            </w:tcMar>
-            <w:vAlign w:val="center"/>
-          </w:tcPr>
-          <w:p>
-            <w:pPr>
-              <w:jc w:val="center"/>
-              <w:spacing w:after="100" w:before="100" w:line="240"/>
-              <w:ind w:firstLine="0" w:left="100" w:right="100"/>
-            </w:pPr>
-            <w:r xmlns:w="http://schemas.openxmlformats.org/wordprocessingml/2006/main" xmlns:wp="http://schemas.openxmlformats.org/drawingml/2006/wordprocessingDrawing" xmlns:r="http://schemas.openxmlformats.org/officeDocument/2006/relationships" xmlns:w14="http://schemas.microsoft.com/office/word/2010/wordml">
-              <w:rPr>
-                <w:rFonts w:ascii="Arial" w:hAnsi="Arial" w:eastAsia="Arial" w:cs="Arial"/>
-                <w:sz w:val="22"/>
-                <w:szCs w:val="22"/>
-                <w:color w:val="000000"/>
-              </w:rPr>
-              <w:t xml:space="preserve">10,177 (53%)</w:t>
+              <w:t xml:space="preserve">12,313 (53%)</w:t>
+            </w:r>
+          </w:p>
+        </w:tc>
+        <w:tc>
+          <w:tcPr>
+            <w:tcBorders/>
+            <w:shd w:val="clear" w:color="auto" w:fill="FFFFFF"/>
+            <w:tcMar>
+              <w:top w:w="0" w:type="dxa"/>
+              <w:bottom w:w="0" w:type="dxa"/>
+              <w:left w:w="0" w:type="dxa"/>
+              <w:right w:w="0" w:type="dxa"/>
+            </w:tcMar>
+            <w:vAlign w:val="center"/>
+          </w:tcPr>
+          <w:p>
+            <w:pPr>
+              <w:jc w:val="center"/>
+              <w:spacing w:after="100" w:before="100" w:line="240"/>
+              <w:ind w:firstLine="0" w:left="100" w:right="100"/>
+            </w:pPr>
+            <w:r xmlns:w="http://schemas.openxmlformats.org/wordprocessingml/2006/main" xmlns:wp="http://schemas.openxmlformats.org/drawingml/2006/wordprocessingDrawing" xmlns:r="http://schemas.openxmlformats.org/officeDocument/2006/relationships" xmlns:w14="http://schemas.microsoft.com/office/word/2010/wordml">
+              <w:rPr>
+                <w:rFonts w:ascii="Arial" w:hAnsi="Arial" w:eastAsia="Arial" w:cs="Arial"/>
+                <w:sz w:val="22"/>
+                <w:szCs w:val="22"/>
+                <w:color w:val="000000"/>
+              </w:rPr>
+              <w:t xml:space="preserve">2,083 (53%)</w:t>
+            </w:r>
+          </w:p>
+        </w:tc>
+        <w:tc>
+          <w:tcPr>
+            <w:tcBorders/>
+            <w:shd w:val="clear" w:color="auto" w:fill="FFFFFF"/>
+            <w:tcMar>
+              <w:top w:w="0" w:type="dxa"/>
+              <w:bottom w:w="0" w:type="dxa"/>
+              <w:left w:w="0" w:type="dxa"/>
+              <w:right w:w="0" w:type="dxa"/>
+            </w:tcMar>
+            <w:vAlign w:val="center"/>
+          </w:tcPr>
+          <w:p>
+            <w:pPr>
+              <w:jc w:val="center"/>
+              <w:spacing w:after="100" w:before="100" w:line="240"/>
+              <w:ind w:firstLine="0" w:left="100" w:right="100"/>
+            </w:pPr>
+            <w:r xmlns:w="http://schemas.openxmlformats.org/wordprocessingml/2006/main" xmlns:wp="http://schemas.openxmlformats.org/drawingml/2006/wordprocessingDrawing" xmlns:r="http://schemas.openxmlformats.org/officeDocument/2006/relationships" xmlns:w14="http://schemas.microsoft.com/office/word/2010/wordml">
+              <w:rPr>
+                <w:rFonts w:ascii="Arial" w:hAnsi="Arial" w:eastAsia="Arial" w:cs="Arial"/>
+                <w:sz w:val="22"/>
+                <w:szCs w:val="22"/>
+                <w:color w:val="000000"/>
+              </w:rPr>
+              <w:t xml:space="preserve">10,230 (53%)</w:t>
             </w:r>
           </w:p>
         </w:tc>
@@ -851,65 +851,65 @@
                 <w:szCs w:val="22"/>
                 <w:color w:val="000000"/>
               </w:rPr>
-              <w:t xml:space="preserve">14,153 (61%)</w:t>
-            </w:r>
-          </w:p>
-        </w:tc>
-        <w:tc>
-          <w:tcPr>
-            <w:tcBorders/>
-            <w:shd w:val="clear" w:color="auto" w:fill="FFFFFF"/>
-            <w:tcMar>
-              <w:top w:w="0" w:type="dxa"/>
-              <w:bottom w:w="0" w:type="dxa"/>
-              <w:left w:w="0" w:type="dxa"/>
-              <w:right w:w="0" w:type="dxa"/>
-            </w:tcMar>
-            <w:vAlign w:val="center"/>
-          </w:tcPr>
-          <w:p>
-            <w:pPr>
-              <w:jc w:val="center"/>
-              <w:spacing w:after="100" w:before="100" w:line="240"/>
-              <w:ind w:firstLine="0" w:left="100" w:right="100"/>
-            </w:pPr>
-            <w:r xmlns:w="http://schemas.openxmlformats.org/wordprocessingml/2006/main" xmlns:wp="http://schemas.openxmlformats.org/drawingml/2006/wordprocessingDrawing" xmlns:r="http://schemas.openxmlformats.org/officeDocument/2006/relationships" xmlns:w14="http://schemas.microsoft.com/office/word/2010/wordml">
-              <w:rPr>
-                <w:rFonts w:ascii="Arial" w:hAnsi="Arial" w:eastAsia="Arial" w:cs="Arial"/>
-                <w:sz w:val="22"/>
-                <w:szCs w:val="22"/>
-                <w:color w:val="000000"/>
-              </w:rPr>
-              <w:t xml:space="preserve">2,411 (61%)</w:t>
-            </w:r>
-          </w:p>
-        </w:tc>
-        <w:tc>
-          <w:tcPr>
-            <w:tcBorders/>
-            <w:shd w:val="clear" w:color="auto" w:fill="FFFFFF"/>
-            <w:tcMar>
-              <w:top w:w="0" w:type="dxa"/>
-              <w:bottom w:w="0" w:type="dxa"/>
-              <w:left w:w="0" w:type="dxa"/>
-              <w:right w:w="0" w:type="dxa"/>
-            </w:tcMar>
-            <w:vAlign w:val="center"/>
-          </w:tcPr>
-          <w:p>
-            <w:pPr>
-              <w:jc w:val="center"/>
-              <w:spacing w:after="100" w:before="100" w:line="240"/>
-              <w:ind w:firstLine="0" w:left="100" w:right="100"/>
-            </w:pPr>
-            <w:r xmlns:w="http://schemas.openxmlformats.org/wordprocessingml/2006/main" xmlns:wp="http://schemas.openxmlformats.org/drawingml/2006/wordprocessingDrawing" xmlns:r="http://schemas.openxmlformats.org/officeDocument/2006/relationships" xmlns:w14="http://schemas.microsoft.com/office/word/2010/wordml">
-              <w:rPr>
-                <w:rFonts w:ascii="Arial" w:hAnsi="Arial" w:eastAsia="Arial" w:cs="Arial"/>
-                <w:sz w:val="22"/>
-                <w:szCs w:val="22"/>
-                <w:color w:val="000000"/>
-              </w:rPr>
-              <w:t xml:space="preserve">11,742 (61%)</w:t>
+              <w:t xml:space="preserve">14,204 (61%)</w:t>
+            </w:r>
+          </w:p>
+        </w:tc>
+        <w:tc>
+          <w:tcPr>
+            <w:tcBorders/>
+            <w:shd w:val="clear" w:color="auto" w:fill="FFFFFF"/>
+            <w:tcMar>
+              <w:top w:w="0" w:type="dxa"/>
+              <w:bottom w:w="0" w:type="dxa"/>
+              <w:left w:w="0" w:type="dxa"/>
+              <w:right w:w="0" w:type="dxa"/>
+            </w:tcMar>
+            <w:vAlign w:val="center"/>
+          </w:tcPr>
+          <w:p>
+            <w:pPr>
+              <w:jc w:val="center"/>
+              <w:spacing w:after="100" w:before="100" w:line="240"/>
+              <w:ind w:firstLine="0" w:left="100" w:right="100"/>
+            </w:pPr>
+            <w:r xmlns:w="http://schemas.openxmlformats.org/wordprocessingml/2006/main" xmlns:wp="http://schemas.openxmlformats.org/drawingml/2006/wordprocessingDrawing" xmlns:r="http://schemas.openxmlformats.org/officeDocument/2006/relationships" xmlns:w14="http://schemas.microsoft.com/office/word/2010/wordml">
+              <w:rPr>
+                <w:rFonts w:ascii="Arial" w:hAnsi="Arial" w:eastAsia="Arial" w:cs="Arial"/>
+                <w:sz w:val="22"/>
+                <w:szCs w:val="22"/>
+                <w:color w:val="000000"/>
+              </w:rPr>
+              <w:t xml:space="preserve">2,412 (61%)</w:t>
+            </w:r>
+          </w:p>
+        </w:tc>
+        <w:tc>
+          <w:tcPr>
+            <w:tcBorders/>
+            <w:shd w:val="clear" w:color="auto" w:fill="FFFFFF"/>
+            <w:tcMar>
+              <w:top w:w="0" w:type="dxa"/>
+              <w:bottom w:w="0" w:type="dxa"/>
+              <w:left w:w="0" w:type="dxa"/>
+              <w:right w:w="0" w:type="dxa"/>
+            </w:tcMar>
+            <w:vAlign w:val="center"/>
+          </w:tcPr>
+          <w:p>
+            <w:pPr>
+              <w:jc w:val="center"/>
+              <w:spacing w:after="100" w:before="100" w:line="240"/>
+              <w:ind w:firstLine="0" w:left="100" w:right="100"/>
+            </w:pPr>
+            <w:r xmlns:w="http://schemas.openxmlformats.org/wordprocessingml/2006/main" xmlns:wp="http://schemas.openxmlformats.org/drawingml/2006/wordprocessingDrawing" xmlns:r="http://schemas.openxmlformats.org/officeDocument/2006/relationships" xmlns:w14="http://schemas.microsoft.com/office/word/2010/wordml">
+              <w:rPr>
+                <w:rFonts w:ascii="Arial" w:hAnsi="Arial" w:eastAsia="Arial" w:cs="Arial"/>
+                <w:sz w:val="22"/>
+                <w:szCs w:val="22"/>
+                <w:color w:val="000000"/>
+              </w:rPr>
+              <w:t xml:space="preserve">11,792 (61%)</w:t>
             </w:r>
           </w:p>
         </w:tc>
@@ -973,65 +973,65 @@
                 <w:szCs w:val="22"/>
                 <w:color w:val="000000"/>
               </w:rPr>
-              <w:t xml:space="preserve">2,702 (12%)</w:t>
-            </w:r>
-          </w:p>
-        </w:tc>
-        <w:tc>
-          <w:tcPr>
-            <w:tcBorders/>
-            <w:shd w:val="clear" w:color="auto" w:fill="FFFFFF"/>
-            <w:tcMar>
-              <w:top w:w="0" w:type="dxa"/>
-              <w:bottom w:w="0" w:type="dxa"/>
-              <w:left w:w="0" w:type="dxa"/>
-              <w:right w:w="0" w:type="dxa"/>
-            </w:tcMar>
-            <w:vAlign w:val="center"/>
-          </w:tcPr>
-          <w:p>
-            <w:pPr>
-              <w:jc w:val="center"/>
-              <w:spacing w:after="100" w:before="100" w:line="240"/>
-              <w:ind w:firstLine="0" w:left="100" w:right="100"/>
-            </w:pPr>
-            <w:r xmlns:w="http://schemas.openxmlformats.org/wordprocessingml/2006/main" xmlns:wp="http://schemas.openxmlformats.org/drawingml/2006/wordprocessingDrawing" xmlns:r="http://schemas.openxmlformats.org/officeDocument/2006/relationships" xmlns:w14="http://schemas.microsoft.com/office/word/2010/wordml">
-              <w:rPr>
-                <w:rFonts w:ascii="Arial" w:hAnsi="Arial" w:eastAsia="Arial" w:cs="Arial"/>
-                <w:sz w:val="22"/>
-                <w:szCs w:val="22"/>
-                <w:color w:val="000000"/>
-              </w:rPr>
-              <w:t xml:space="preserve">433 (11%)</w:t>
-            </w:r>
-          </w:p>
-        </w:tc>
-        <w:tc>
-          <w:tcPr>
-            <w:tcBorders/>
-            <w:shd w:val="clear" w:color="auto" w:fill="FFFFFF"/>
-            <w:tcMar>
-              <w:top w:w="0" w:type="dxa"/>
-              <w:bottom w:w="0" w:type="dxa"/>
-              <w:left w:w="0" w:type="dxa"/>
-              <w:right w:w="0" w:type="dxa"/>
-            </w:tcMar>
-            <w:vAlign w:val="center"/>
-          </w:tcPr>
-          <w:p>
-            <w:pPr>
-              <w:jc w:val="center"/>
-              <w:spacing w:after="100" w:before="100" w:line="240"/>
-              <w:ind w:firstLine="0" w:left="100" w:right="100"/>
-            </w:pPr>
-            <w:r xmlns:w="http://schemas.openxmlformats.org/wordprocessingml/2006/main" xmlns:wp="http://schemas.openxmlformats.org/drawingml/2006/wordprocessingDrawing" xmlns:r="http://schemas.openxmlformats.org/officeDocument/2006/relationships" xmlns:w14="http://schemas.microsoft.com/office/word/2010/wordml">
-              <w:rPr>
-                <w:rFonts w:ascii="Arial" w:hAnsi="Arial" w:eastAsia="Arial" w:cs="Arial"/>
-                <w:sz w:val="22"/>
-                <w:szCs w:val="22"/>
-                <w:color w:val="000000"/>
-              </w:rPr>
-              <w:t xml:space="preserve">2,269 (12%)</w:t>
+              <w:t xml:space="preserve">2,731 (12%)</w:t>
+            </w:r>
+          </w:p>
+        </w:tc>
+        <w:tc>
+          <w:tcPr>
+            <w:tcBorders/>
+            <w:shd w:val="clear" w:color="auto" w:fill="FFFFFF"/>
+            <w:tcMar>
+              <w:top w:w="0" w:type="dxa"/>
+              <w:bottom w:w="0" w:type="dxa"/>
+              <w:left w:w="0" w:type="dxa"/>
+              <w:right w:w="0" w:type="dxa"/>
+            </w:tcMar>
+            <w:vAlign w:val="center"/>
+          </w:tcPr>
+          <w:p>
+            <w:pPr>
+              <w:jc w:val="center"/>
+              <w:spacing w:after="100" w:before="100" w:line="240"/>
+              <w:ind w:firstLine="0" w:left="100" w:right="100"/>
+            </w:pPr>
+            <w:r xmlns:w="http://schemas.openxmlformats.org/wordprocessingml/2006/main" xmlns:wp="http://schemas.openxmlformats.org/drawingml/2006/wordprocessingDrawing" xmlns:r="http://schemas.openxmlformats.org/officeDocument/2006/relationships" xmlns:w14="http://schemas.microsoft.com/office/word/2010/wordml">
+              <w:rPr>
+                <w:rFonts w:ascii="Arial" w:hAnsi="Arial" w:eastAsia="Arial" w:cs="Arial"/>
+                <w:sz w:val="22"/>
+                <w:szCs w:val="22"/>
+                <w:color w:val="000000"/>
+              </w:rPr>
+              <w:t xml:space="preserve">438 (11%)</w:t>
+            </w:r>
+          </w:p>
+        </w:tc>
+        <w:tc>
+          <w:tcPr>
+            <w:tcBorders/>
+            <w:shd w:val="clear" w:color="auto" w:fill="FFFFFF"/>
+            <w:tcMar>
+              <w:top w:w="0" w:type="dxa"/>
+              <w:bottom w:w="0" w:type="dxa"/>
+              <w:left w:w="0" w:type="dxa"/>
+              <w:right w:w="0" w:type="dxa"/>
+            </w:tcMar>
+            <w:vAlign w:val="center"/>
+          </w:tcPr>
+          <w:p>
+            <w:pPr>
+              <w:jc w:val="center"/>
+              <w:spacing w:after="100" w:before="100" w:line="240"/>
+              <w:ind w:firstLine="0" w:left="100" w:right="100"/>
+            </w:pPr>
+            <w:r xmlns:w="http://schemas.openxmlformats.org/wordprocessingml/2006/main" xmlns:wp="http://schemas.openxmlformats.org/drawingml/2006/wordprocessingDrawing" xmlns:r="http://schemas.openxmlformats.org/officeDocument/2006/relationships" xmlns:w14="http://schemas.microsoft.com/office/word/2010/wordml">
+              <w:rPr>
+                <w:rFonts w:ascii="Arial" w:hAnsi="Arial" w:eastAsia="Arial" w:cs="Arial"/>
+                <w:sz w:val="22"/>
+                <w:szCs w:val="22"/>
+                <w:color w:val="000000"/>
+              </w:rPr>
+              <w:t xml:space="preserve">2,293 (12%)</w:t>
             </w:r>
           </w:p>
         </w:tc>
@@ -1095,65 +1095,65 @@
                 <w:szCs w:val="22"/>
                 <w:color w:val="000000"/>
               </w:rPr>
-              <w:t xml:space="preserve">4,224 (18%)</w:t>
-            </w:r>
-          </w:p>
-        </w:tc>
-        <w:tc>
-          <w:tcPr>
-            <w:tcBorders/>
-            <w:shd w:val="clear" w:color="auto" w:fill="FFFFFF"/>
-            <w:tcMar>
-              <w:top w:w="0" w:type="dxa"/>
-              <w:bottom w:w="0" w:type="dxa"/>
-              <w:left w:w="0" w:type="dxa"/>
-              <w:right w:w="0" w:type="dxa"/>
-            </w:tcMar>
-            <w:vAlign w:val="center"/>
-          </w:tcPr>
-          <w:p>
-            <w:pPr>
-              <w:jc w:val="center"/>
-              <w:spacing w:after="100" w:before="100" w:line="240"/>
-              <w:ind w:firstLine="0" w:left="100" w:right="100"/>
-            </w:pPr>
-            <w:r xmlns:w="http://schemas.openxmlformats.org/wordprocessingml/2006/main" xmlns:wp="http://schemas.openxmlformats.org/drawingml/2006/wordprocessingDrawing" xmlns:r="http://schemas.openxmlformats.org/officeDocument/2006/relationships" xmlns:w14="http://schemas.microsoft.com/office/word/2010/wordml">
-              <w:rPr>
-                <w:rFonts w:ascii="Arial" w:hAnsi="Arial" w:eastAsia="Arial" w:cs="Arial"/>
-                <w:sz w:val="22"/>
-                <w:szCs w:val="22"/>
-                <w:color w:val="000000"/>
-              </w:rPr>
-              <w:t xml:space="preserve">726 (18%)</w:t>
-            </w:r>
-          </w:p>
-        </w:tc>
-        <w:tc>
-          <w:tcPr>
-            <w:tcBorders/>
-            <w:shd w:val="clear" w:color="auto" w:fill="FFFFFF"/>
-            <w:tcMar>
-              <w:top w:w="0" w:type="dxa"/>
-              <w:bottom w:w="0" w:type="dxa"/>
-              <w:left w:w="0" w:type="dxa"/>
-              <w:right w:w="0" w:type="dxa"/>
-            </w:tcMar>
-            <w:vAlign w:val="center"/>
-          </w:tcPr>
-          <w:p>
-            <w:pPr>
-              <w:jc w:val="center"/>
-              <w:spacing w:after="100" w:before="100" w:line="240"/>
-              <w:ind w:firstLine="0" w:left="100" w:right="100"/>
-            </w:pPr>
-            <w:r xmlns:w="http://schemas.openxmlformats.org/wordprocessingml/2006/main" xmlns:wp="http://schemas.openxmlformats.org/drawingml/2006/wordprocessingDrawing" xmlns:r="http://schemas.openxmlformats.org/officeDocument/2006/relationships" xmlns:w14="http://schemas.microsoft.com/office/word/2010/wordml">
-              <w:rPr>
-                <w:rFonts w:ascii="Arial" w:hAnsi="Arial" w:eastAsia="Arial" w:cs="Arial"/>
-                <w:sz w:val="22"/>
-                <w:szCs w:val="22"/>
-                <w:color w:val="000000"/>
-              </w:rPr>
-              <w:t xml:space="preserve">3,498 (18%)</w:t>
+              <w:t xml:space="preserve">4,228 (18%)</w:t>
+            </w:r>
+          </w:p>
+        </w:tc>
+        <w:tc>
+          <w:tcPr>
+            <w:tcBorders/>
+            <w:shd w:val="clear" w:color="auto" w:fill="FFFFFF"/>
+            <w:tcMar>
+              <w:top w:w="0" w:type="dxa"/>
+              <w:bottom w:w="0" w:type="dxa"/>
+              <w:left w:w="0" w:type="dxa"/>
+              <w:right w:w="0" w:type="dxa"/>
+            </w:tcMar>
+            <w:vAlign w:val="center"/>
+          </w:tcPr>
+          <w:p>
+            <w:pPr>
+              <w:jc w:val="center"/>
+              <w:spacing w:after="100" w:before="100" w:line="240"/>
+              <w:ind w:firstLine="0" w:left="100" w:right="100"/>
+            </w:pPr>
+            <w:r xmlns:w="http://schemas.openxmlformats.org/wordprocessingml/2006/main" xmlns:wp="http://schemas.openxmlformats.org/drawingml/2006/wordprocessingDrawing" xmlns:r="http://schemas.openxmlformats.org/officeDocument/2006/relationships" xmlns:w14="http://schemas.microsoft.com/office/word/2010/wordml">
+              <w:rPr>
+                <w:rFonts w:ascii="Arial" w:hAnsi="Arial" w:eastAsia="Arial" w:cs="Arial"/>
+                <w:sz w:val="22"/>
+                <w:szCs w:val="22"/>
+                <w:color w:val="000000"/>
+              </w:rPr>
+              <w:t xml:space="preserve">727 (18%)</w:t>
+            </w:r>
+          </w:p>
+        </w:tc>
+        <w:tc>
+          <w:tcPr>
+            <w:tcBorders/>
+            <w:shd w:val="clear" w:color="auto" w:fill="FFFFFF"/>
+            <w:tcMar>
+              <w:top w:w="0" w:type="dxa"/>
+              <w:bottom w:w="0" w:type="dxa"/>
+              <w:left w:w="0" w:type="dxa"/>
+              <w:right w:w="0" w:type="dxa"/>
+            </w:tcMar>
+            <w:vAlign w:val="center"/>
+          </w:tcPr>
+          <w:p>
+            <w:pPr>
+              <w:jc w:val="center"/>
+              <w:spacing w:after="100" w:before="100" w:line="240"/>
+              <w:ind w:firstLine="0" w:left="100" w:right="100"/>
+            </w:pPr>
+            <w:r xmlns:w="http://schemas.openxmlformats.org/wordprocessingml/2006/main" xmlns:wp="http://schemas.openxmlformats.org/drawingml/2006/wordprocessingDrawing" xmlns:r="http://schemas.openxmlformats.org/officeDocument/2006/relationships" xmlns:w14="http://schemas.microsoft.com/office/word/2010/wordml">
+              <w:rPr>
+                <w:rFonts w:ascii="Arial" w:hAnsi="Arial" w:eastAsia="Arial" w:cs="Arial"/>
+                <w:sz w:val="22"/>
+                <w:szCs w:val="22"/>
+                <w:color w:val="000000"/>
+              </w:rPr>
+              <w:t xml:space="preserve">3,501 (18%)</w:t>
             </w:r>
           </w:p>
         </w:tc>
@@ -1217,65 +1217,65 @@
                 <w:szCs w:val="22"/>
                 <w:color w:val="000000"/>
               </w:rPr>
-              <w:t xml:space="preserve">2,146 (9.2%)</w:t>
-            </w:r>
-          </w:p>
-        </w:tc>
-        <w:tc>
-          <w:tcPr>
-            <w:tcBorders/>
-            <w:shd w:val="clear" w:color="auto" w:fill="FFFFFF"/>
-            <w:tcMar>
-              <w:top w:w="0" w:type="dxa"/>
-              <w:bottom w:w="0" w:type="dxa"/>
-              <w:left w:w="0" w:type="dxa"/>
-              <w:right w:w="0" w:type="dxa"/>
-            </w:tcMar>
-            <w:vAlign w:val="center"/>
-          </w:tcPr>
-          <w:p>
-            <w:pPr>
-              <w:jc w:val="center"/>
-              <w:spacing w:after="100" w:before="100" w:line="240"/>
-              <w:ind w:firstLine="0" w:left="100" w:right="100"/>
-            </w:pPr>
-            <w:r xmlns:w="http://schemas.openxmlformats.org/wordprocessingml/2006/main" xmlns:wp="http://schemas.openxmlformats.org/drawingml/2006/wordprocessingDrawing" xmlns:r="http://schemas.openxmlformats.org/officeDocument/2006/relationships" xmlns:w14="http://schemas.microsoft.com/office/word/2010/wordml">
-              <w:rPr>
-                <w:rFonts w:ascii="Arial" w:hAnsi="Arial" w:eastAsia="Arial" w:cs="Arial"/>
-                <w:sz w:val="22"/>
-                <w:szCs w:val="22"/>
-                <w:color w:val="000000"/>
-              </w:rPr>
-              <w:t xml:space="preserve">363 (9.2%)</w:t>
-            </w:r>
-          </w:p>
-        </w:tc>
-        <w:tc>
-          <w:tcPr>
-            <w:tcBorders/>
-            <w:shd w:val="clear" w:color="auto" w:fill="FFFFFF"/>
-            <w:tcMar>
-              <w:top w:w="0" w:type="dxa"/>
-              <w:bottom w:w="0" w:type="dxa"/>
-              <w:left w:w="0" w:type="dxa"/>
-              <w:right w:w="0" w:type="dxa"/>
-            </w:tcMar>
-            <w:vAlign w:val="center"/>
-          </w:tcPr>
-          <w:p>
-            <w:pPr>
-              <w:jc w:val="center"/>
-              <w:spacing w:after="100" w:before="100" w:line="240"/>
-              <w:ind w:firstLine="0" w:left="100" w:right="100"/>
-            </w:pPr>
-            <w:r xmlns:w="http://schemas.openxmlformats.org/wordprocessingml/2006/main" xmlns:wp="http://schemas.openxmlformats.org/drawingml/2006/wordprocessingDrawing" xmlns:r="http://schemas.openxmlformats.org/officeDocument/2006/relationships" xmlns:w14="http://schemas.microsoft.com/office/word/2010/wordml">
-              <w:rPr>
-                <w:rFonts w:ascii="Arial" w:hAnsi="Arial" w:eastAsia="Arial" w:cs="Arial"/>
-                <w:sz w:val="22"/>
-                <w:szCs w:val="22"/>
-                <w:color w:val="000000"/>
-              </w:rPr>
-              <w:t xml:space="preserve">1,783 (9.2%)</w:t>
+              <w:t xml:space="preserve">2,163 (9.3%)</w:t>
+            </w:r>
+          </w:p>
+        </w:tc>
+        <w:tc>
+          <w:tcPr>
+            <w:tcBorders/>
+            <w:shd w:val="clear" w:color="auto" w:fill="FFFFFF"/>
+            <w:tcMar>
+              <w:top w:w="0" w:type="dxa"/>
+              <w:bottom w:w="0" w:type="dxa"/>
+              <w:left w:w="0" w:type="dxa"/>
+              <w:right w:w="0" w:type="dxa"/>
+            </w:tcMar>
+            <w:vAlign w:val="center"/>
+          </w:tcPr>
+          <w:p>
+            <w:pPr>
+              <w:jc w:val="center"/>
+              <w:spacing w:after="100" w:before="100" w:line="240"/>
+              <w:ind w:firstLine="0" w:left="100" w:right="100"/>
+            </w:pPr>
+            <w:r xmlns:w="http://schemas.openxmlformats.org/wordprocessingml/2006/main" xmlns:wp="http://schemas.openxmlformats.org/drawingml/2006/wordprocessingDrawing" xmlns:r="http://schemas.openxmlformats.org/officeDocument/2006/relationships" xmlns:w14="http://schemas.microsoft.com/office/word/2010/wordml">
+              <w:rPr>
+                <w:rFonts w:ascii="Arial" w:hAnsi="Arial" w:eastAsia="Arial" w:cs="Arial"/>
+                <w:sz w:val="22"/>
+                <w:szCs w:val="22"/>
+                <w:color w:val="000000"/>
+              </w:rPr>
+              <w:t xml:space="preserve">364 (9.2%)</w:t>
+            </w:r>
+          </w:p>
+        </w:tc>
+        <w:tc>
+          <w:tcPr>
+            <w:tcBorders/>
+            <w:shd w:val="clear" w:color="auto" w:fill="FFFFFF"/>
+            <w:tcMar>
+              <w:top w:w="0" w:type="dxa"/>
+              <w:bottom w:w="0" w:type="dxa"/>
+              <w:left w:w="0" w:type="dxa"/>
+              <w:right w:w="0" w:type="dxa"/>
+            </w:tcMar>
+            <w:vAlign w:val="center"/>
+          </w:tcPr>
+          <w:p>
+            <w:pPr>
+              <w:jc w:val="center"/>
+              <w:spacing w:after="100" w:before="100" w:line="240"/>
+              <w:ind w:firstLine="0" w:left="100" w:right="100"/>
+            </w:pPr>
+            <w:r xmlns:w="http://schemas.openxmlformats.org/wordprocessingml/2006/main" xmlns:wp="http://schemas.openxmlformats.org/drawingml/2006/wordprocessingDrawing" xmlns:r="http://schemas.openxmlformats.org/officeDocument/2006/relationships" xmlns:w14="http://schemas.microsoft.com/office/word/2010/wordml">
+              <w:rPr>
+                <w:rFonts w:ascii="Arial" w:hAnsi="Arial" w:eastAsia="Arial" w:cs="Arial"/>
+                <w:sz w:val="22"/>
+                <w:szCs w:val="22"/>
+                <w:color w:val="000000"/>
+              </w:rPr>
+              <w:t xml:space="preserve">1,799 (9.3%)</w:t>
             </w:r>
           </w:p>
         </w:tc>
@@ -1462,65 +1462,65 @@
                 <w:szCs w:val="22"/>
                 <w:color w:val="000000"/>
               </w:rPr>
-              <w:t xml:space="preserve">4,856 (21%)</w:t>
-            </w:r>
-          </w:p>
-        </w:tc>
-        <w:tc>
-          <w:tcPr>
-            <w:tcBorders/>
-            <w:shd w:val="clear" w:color="auto" w:fill="FFFFFF"/>
-            <w:tcMar>
-              <w:top w:w="0" w:type="dxa"/>
-              <w:bottom w:w="0" w:type="dxa"/>
-              <w:left w:w="0" w:type="dxa"/>
-              <w:right w:w="0" w:type="dxa"/>
-            </w:tcMar>
-            <w:vAlign w:val="center"/>
-          </w:tcPr>
-          <w:p>
-            <w:pPr>
-              <w:jc w:val="center"/>
-              <w:spacing w:after="100" w:before="100" w:line="240"/>
-              <w:ind w:firstLine="0" w:left="100" w:right="100"/>
-            </w:pPr>
-            <w:r xmlns:w="http://schemas.openxmlformats.org/wordprocessingml/2006/main" xmlns:wp="http://schemas.openxmlformats.org/drawingml/2006/wordprocessingDrawing" xmlns:r="http://schemas.openxmlformats.org/officeDocument/2006/relationships" xmlns:w14="http://schemas.microsoft.com/office/word/2010/wordml">
-              <w:rPr>
-                <w:rFonts w:ascii="Arial" w:hAnsi="Arial" w:eastAsia="Arial" w:cs="Arial"/>
-                <w:sz w:val="22"/>
-                <w:szCs w:val="22"/>
-                <w:color w:val="000000"/>
-              </w:rPr>
-              <w:t xml:space="preserve">831 (21%)</w:t>
-            </w:r>
-          </w:p>
-        </w:tc>
-        <w:tc>
-          <w:tcPr>
-            <w:tcBorders/>
-            <w:shd w:val="clear" w:color="auto" w:fill="FFFFFF"/>
-            <w:tcMar>
-              <w:top w:w="0" w:type="dxa"/>
-              <w:bottom w:w="0" w:type="dxa"/>
-              <w:left w:w="0" w:type="dxa"/>
-              <w:right w:w="0" w:type="dxa"/>
-            </w:tcMar>
-            <w:vAlign w:val="center"/>
-          </w:tcPr>
-          <w:p>
-            <w:pPr>
-              <w:jc w:val="center"/>
-              <w:spacing w:after="100" w:before="100" w:line="240"/>
-              <w:ind w:firstLine="0" w:left="100" w:right="100"/>
-            </w:pPr>
-            <w:r xmlns:w="http://schemas.openxmlformats.org/wordprocessingml/2006/main" xmlns:wp="http://schemas.openxmlformats.org/drawingml/2006/wordprocessingDrawing" xmlns:r="http://schemas.openxmlformats.org/officeDocument/2006/relationships" xmlns:w14="http://schemas.microsoft.com/office/word/2010/wordml">
-              <w:rPr>
-                <w:rFonts w:ascii="Arial" w:hAnsi="Arial" w:eastAsia="Arial" w:cs="Arial"/>
-                <w:sz w:val="22"/>
-                <w:szCs w:val="22"/>
-                <w:color w:val="000000"/>
-              </w:rPr>
-              <w:t xml:space="preserve">4,025 (21%)</w:t>
+              <w:t xml:space="preserve">4,890 (21%)</w:t>
+            </w:r>
+          </w:p>
+        </w:tc>
+        <w:tc>
+          <w:tcPr>
+            <w:tcBorders/>
+            <w:shd w:val="clear" w:color="auto" w:fill="FFFFFF"/>
+            <w:tcMar>
+              <w:top w:w="0" w:type="dxa"/>
+              <w:bottom w:w="0" w:type="dxa"/>
+              <w:left w:w="0" w:type="dxa"/>
+              <w:right w:w="0" w:type="dxa"/>
+            </w:tcMar>
+            <w:vAlign w:val="center"/>
+          </w:tcPr>
+          <w:p>
+            <w:pPr>
+              <w:jc w:val="center"/>
+              <w:spacing w:after="100" w:before="100" w:line="240"/>
+              <w:ind w:firstLine="0" w:left="100" w:right="100"/>
+            </w:pPr>
+            <w:r xmlns:w="http://schemas.openxmlformats.org/wordprocessingml/2006/main" xmlns:wp="http://schemas.openxmlformats.org/drawingml/2006/wordprocessingDrawing" xmlns:r="http://schemas.openxmlformats.org/officeDocument/2006/relationships" xmlns:w14="http://schemas.microsoft.com/office/word/2010/wordml">
+              <w:rPr>
+                <w:rFonts w:ascii="Arial" w:hAnsi="Arial" w:eastAsia="Arial" w:cs="Arial"/>
+                <w:sz w:val="22"/>
+                <w:szCs w:val="22"/>
+                <w:color w:val="000000"/>
+              </w:rPr>
+              <w:t xml:space="preserve">834 (21%)</w:t>
+            </w:r>
+          </w:p>
+        </w:tc>
+        <w:tc>
+          <w:tcPr>
+            <w:tcBorders/>
+            <w:shd w:val="clear" w:color="auto" w:fill="FFFFFF"/>
+            <w:tcMar>
+              <w:top w:w="0" w:type="dxa"/>
+              <w:bottom w:w="0" w:type="dxa"/>
+              <w:left w:w="0" w:type="dxa"/>
+              <w:right w:w="0" w:type="dxa"/>
+            </w:tcMar>
+            <w:vAlign w:val="center"/>
+          </w:tcPr>
+          <w:p>
+            <w:pPr>
+              <w:jc w:val="center"/>
+              <w:spacing w:after="100" w:before="100" w:line="240"/>
+              <w:ind w:firstLine="0" w:left="100" w:right="100"/>
+            </w:pPr>
+            <w:r xmlns:w="http://schemas.openxmlformats.org/wordprocessingml/2006/main" xmlns:wp="http://schemas.openxmlformats.org/drawingml/2006/wordprocessingDrawing" xmlns:r="http://schemas.openxmlformats.org/officeDocument/2006/relationships" xmlns:w14="http://schemas.microsoft.com/office/word/2010/wordml">
+              <w:rPr>
+                <w:rFonts w:ascii="Arial" w:hAnsi="Arial" w:eastAsia="Arial" w:cs="Arial"/>
+                <w:sz w:val="22"/>
+                <w:szCs w:val="22"/>
+                <w:color w:val="000000"/>
+              </w:rPr>
+              <w:t xml:space="preserve">4,056 (21%)</w:t>
             </w:r>
           </w:p>
         </w:tc>
@@ -1584,65 +1584,65 @@
                 <w:szCs w:val="22"/>
                 <w:color w:val="000000"/>
               </w:rPr>
-              <w:t xml:space="preserve">7,922 (34%)</w:t>
-            </w:r>
-          </w:p>
-        </w:tc>
-        <w:tc>
-          <w:tcPr>
-            <w:tcBorders/>
-            <w:shd w:val="clear" w:color="auto" w:fill="FFFFFF"/>
-            <w:tcMar>
-              <w:top w:w="0" w:type="dxa"/>
-              <w:bottom w:w="0" w:type="dxa"/>
-              <w:left w:w="0" w:type="dxa"/>
-              <w:right w:w="0" w:type="dxa"/>
-            </w:tcMar>
-            <w:vAlign w:val="center"/>
-          </w:tcPr>
-          <w:p>
-            <w:pPr>
-              <w:jc w:val="center"/>
-              <w:spacing w:after="100" w:before="100" w:line="240"/>
-              <w:ind w:firstLine="0" w:left="100" w:right="100"/>
-            </w:pPr>
-            <w:r xmlns:w="http://schemas.openxmlformats.org/wordprocessingml/2006/main" xmlns:wp="http://schemas.openxmlformats.org/drawingml/2006/wordprocessingDrawing" xmlns:r="http://schemas.openxmlformats.org/officeDocument/2006/relationships" xmlns:w14="http://schemas.microsoft.com/office/word/2010/wordml">
-              <w:rPr>
-                <w:rFonts w:ascii="Arial" w:hAnsi="Arial" w:eastAsia="Arial" w:cs="Arial"/>
-                <w:sz w:val="22"/>
-                <w:szCs w:val="22"/>
-                <w:color w:val="000000"/>
-              </w:rPr>
-              <w:t xml:space="preserve">1,356 (34%)</w:t>
-            </w:r>
-          </w:p>
-        </w:tc>
-        <w:tc>
-          <w:tcPr>
-            <w:tcBorders/>
-            <w:shd w:val="clear" w:color="auto" w:fill="FFFFFF"/>
-            <w:tcMar>
-              <w:top w:w="0" w:type="dxa"/>
-              <w:bottom w:w="0" w:type="dxa"/>
-              <w:left w:w="0" w:type="dxa"/>
-              <w:right w:w="0" w:type="dxa"/>
-            </w:tcMar>
-            <w:vAlign w:val="center"/>
-          </w:tcPr>
-          <w:p>
-            <w:pPr>
-              <w:jc w:val="center"/>
-              <w:spacing w:after="100" w:before="100" w:line="240"/>
-              <w:ind w:firstLine="0" w:left="100" w:right="100"/>
-            </w:pPr>
-            <w:r xmlns:w="http://schemas.openxmlformats.org/wordprocessingml/2006/main" xmlns:wp="http://schemas.openxmlformats.org/drawingml/2006/wordprocessingDrawing" xmlns:r="http://schemas.openxmlformats.org/officeDocument/2006/relationships" xmlns:w14="http://schemas.microsoft.com/office/word/2010/wordml">
-              <w:rPr>
-                <w:rFonts w:ascii="Arial" w:hAnsi="Arial" w:eastAsia="Arial" w:cs="Arial"/>
-                <w:sz w:val="22"/>
-                <w:szCs w:val="22"/>
-                <w:color w:val="000000"/>
-              </w:rPr>
-              <w:t xml:space="preserve">6,566 (34%)</w:t>
+              <w:t xml:space="preserve">7,947 (34%)</w:t>
+            </w:r>
+          </w:p>
+        </w:tc>
+        <w:tc>
+          <w:tcPr>
+            <w:tcBorders/>
+            <w:shd w:val="clear" w:color="auto" w:fill="FFFFFF"/>
+            <w:tcMar>
+              <w:top w:w="0" w:type="dxa"/>
+              <w:bottom w:w="0" w:type="dxa"/>
+              <w:left w:w="0" w:type="dxa"/>
+              <w:right w:w="0" w:type="dxa"/>
+            </w:tcMar>
+            <w:vAlign w:val="center"/>
+          </w:tcPr>
+          <w:p>
+            <w:pPr>
+              <w:jc w:val="center"/>
+              <w:spacing w:after="100" w:before="100" w:line="240"/>
+              <w:ind w:firstLine="0" w:left="100" w:right="100"/>
+            </w:pPr>
+            <w:r xmlns:w="http://schemas.openxmlformats.org/wordprocessingml/2006/main" xmlns:wp="http://schemas.openxmlformats.org/drawingml/2006/wordprocessingDrawing" xmlns:r="http://schemas.openxmlformats.org/officeDocument/2006/relationships" xmlns:w14="http://schemas.microsoft.com/office/word/2010/wordml">
+              <w:rPr>
+                <w:rFonts w:ascii="Arial" w:hAnsi="Arial" w:eastAsia="Arial" w:cs="Arial"/>
+                <w:sz w:val="22"/>
+                <w:szCs w:val="22"/>
+                <w:color w:val="000000"/>
+              </w:rPr>
+              <w:t xml:space="preserve">1,358 (34%)</w:t>
+            </w:r>
+          </w:p>
+        </w:tc>
+        <w:tc>
+          <w:tcPr>
+            <w:tcBorders/>
+            <w:shd w:val="clear" w:color="auto" w:fill="FFFFFF"/>
+            <w:tcMar>
+              <w:top w:w="0" w:type="dxa"/>
+              <w:bottom w:w="0" w:type="dxa"/>
+              <w:left w:w="0" w:type="dxa"/>
+              <w:right w:w="0" w:type="dxa"/>
+            </w:tcMar>
+            <w:vAlign w:val="center"/>
+          </w:tcPr>
+          <w:p>
+            <w:pPr>
+              <w:jc w:val="center"/>
+              <w:spacing w:after="100" w:before="100" w:line="240"/>
+              <w:ind w:firstLine="0" w:left="100" w:right="100"/>
+            </w:pPr>
+            <w:r xmlns:w="http://schemas.openxmlformats.org/wordprocessingml/2006/main" xmlns:wp="http://schemas.openxmlformats.org/drawingml/2006/wordprocessingDrawing" xmlns:r="http://schemas.openxmlformats.org/officeDocument/2006/relationships" xmlns:w14="http://schemas.microsoft.com/office/word/2010/wordml">
+              <w:rPr>
+                <w:rFonts w:ascii="Arial" w:hAnsi="Arial" w:eastAsia="Arial" w:cs="Arial"/>
+                <w:sz w:val="22"/>
+                <w:szCs w:val="22"/>
+                <w:color w:val="000000"/>
+              </w:rPr>
+              <w:t xml:space="preserve">6,589 (34%)</w:t>
             </w:r>
           </w:p>
         </w:tc>
@@ -1706,65 +1706,65 @@
                 <w:szCs w:val="22"/>
                 <w:color w:val="000000"/>
               </w:rPr>
-              <w:t xml:space="preserve">9,008 (39%)</w:t>
-            </w:r>
-          </w:p>
-        </w:tc>
-        <w:tc>
-          <w:tcPr>
-            <w:tcBorders/>
-            <w:shd w:val="clear" w:color="auto" w:fill="FFFFFF"/>
-            <w:tcMar>
-              <w:top w:w="0" w:type="dxa"/>
-              <w:bottom w:w="0" w:type="dxa"/>
-              <w:left w:w="0" w:type="dxa"/>
-              <w:right w:w="0" w:type="dxa"/>
-            </w:tcMar>
-            <w:vAlign w:val="center"/>
-          </w:tcPr>
-          <w:p>
-            <w:pPr>
-              <w:jc w:val="center"/>
-              <w:spacing w:after="100" w:before="100" w:line="240"/>
-              <w:ind w:firstLine="0" w:left="100" w:right="100"/>
-            </w:pPr>
-            <w:r xmlns:w="http://schemas.openxmlformats.org/wordprocessingml/2006/main" xmlns:wp="http://schemas.openxmlformats.org/drawingml/2006/wordprocessingDrawing" xmlns:r="http://schemas.openxmlformats.org/officeDocument/2006/relationships" xmlns:w14="http://schemas.microsoft.com/office/word/2010/wordml">
-              <w:rPr>
-                <w:rFonts w:ascii="Arial" w:hAnsi="Arial" w:eastAsia="Arial" w:cs="Arial"/>
-                <w:sz w:val="22"/>
-                <w:szCs w:val="22"/>
-                <w:color w:val="000000"/>
-              </w:rPr>
-              <w:t xml:space="preserve">1,548 (39%)</w:t>
-            </w:r>
-          </w:p>
-        </w:tc>
-        <w:tc>
-          <w:tcPr>
-            <w:tcBorders/>
-            <w:shd w:val="clear" w:color="auto" w:fill="FFFFFF"/>
-            <w:tcMar>
-              <w:top w:w="0" w:type="dxa"/>
-              <w:bottom w:w="0" w:type="dxa"/>
-              <w:left w:w="0" w:type="dxa"/>
-              <w:right w:w="0" w:type="dxa"/>
-            </w:tcMar>
-            <w:vAlign w:val="center"/>
-          </w:tcPr>
-          <w:p>
-            <w:pPr>
-              <w:jc w:val="center"/>
-              <w:spacing w:after="100" w:before="100" w:line="240"/>
-              <w:ind w:firstLine="0" w:left="100" w:right="100"/>
-            </w:pPr>
-            <w:r xmlns:w="http://schemas.openxmlformats.org/wordprocessingml/2006/main" xmlns:wp="http://schemas.openxmlformats.org/drawingml/2006/wordprocessingDrawing" xmlns:r="http://schemas.openxmlformats.org/officeDocument/2006/relationships" xmlns:w14="http://schemas.microsoft.com/office/word/2010/wordml">
-              <w:rPr>
-                <w:rFonts w:ascii="Arial" w:hAnsi="Arial" w:eastAsia="Arial" w:cs="Arial"/>
-                <w:sz w:val="22"/>
-                <w:szCs w:val="22"/>
-                <w:color w:val="000000"/>
-              </w:rPr>
-              <w:t xml:space="preserve">7,460 (39%)</w:t>
+              <w:t xml:space="preserve">9,040 (39%)</w:t>
+            </w:r>
+          </w:p>
+        </w:tc>
+        <w:tc>
+          <w:tcPr>
+            <w:tcBorders/>
+            <w:shd w:val="clear" w:color="auto" w:fill="FFFFFF"/>
+            <w:tcMar>
+              <w:top w:w="0" w:type="dxa"/>
+              <w:bottom w:w="0" w:type="dxa"/>
+              <w:left w:w="0" w:type="dxa"/>
+              <w:right w:w="0" w:type="dxa"/>
+            </w:tcMar>
+            <w:vAlign w:val="center"/>
+          </w:tcPr>
+          <w:p>
+            <w:pPr>
+              <w:jc w:val="center"/>
+              <w:spacing w:after="100" w:before="100" w:line="240"/>
+              <w:ind w:firstLine="0" w:left="100" w:right="100"/>
+            </w:pPr>
+            <w:r xmlns:w="http://schemas.openxmlformats.org/wordprocessingml/2006/main" xmlns:wp="http://schemas.openxmlformats.org/drawingml/2006/wordprocessingDrawing" xmlns:r="http://schemas.openxmlformats.org/officeDocument/2006/relationships" xmlns:w14="http://schemas.microsoft.com/office/word/2010/wordml">
+              <w:rPr>
+                <w:rFonts w:ascii="Arial" w:hAnsi="Arial" w:eastAsia="Arial" w:cs="Arial"/>
+                <w:sz w:val="22"/>
+                <w:szCs w:val="22"/>
+                <w:color w:val="000000"/>
+              </w:rPr>
+              <w:t xml:space="preserve">1,551 (39%)</w:t>
+            </w:r>
+          </w:p>
+        </w:tc>
+        <w:tc>
+          <w:tcPr>
+            <w:tcBorders/>
+            <w:shd w:val="clear" w:color="auto" w:fill="FFFFFF"/>
+            <w:tcMar>
+              <w:top w:w="0" w:type="dxa"/>
+              <w:bottom w:w="0" w:type="dxa"/>
+              <w:left w:w="0" w:type="dxa"/>
+              <w:right w:w="0" w:type="dxa"/>
+            </w:tcMar>
+            <w:vAlign w:val="center"/>
+          </w:tcPr>
+          <w:p>
+            <w:pPr>
+              <w:jc w:val="center"/>
+              <w:spacing w:after="100" w:before="100" w:line="240"/>
+              <w:ind w:firstLine="0" w:left="100" w:right="100"/>
+            </w:pPr>
+            <w:r xmlns:w="http://schemas.openxmlformats.org/wordprocessingml/2006/main" xmlns:wp="http://schemas.openxmlformats.org/drawingml/2006/wordprocessingDrawing" xmlns:r="http://schemas.openxmlformats.org/officeDocument/2006/relationships" xmlns:w14="http://schemas.microsoft.com/office/word/2010/wordml">
+              <w:rPr>
+                <w:rFonts w:ascii="Arial" w:hAnsi="Arial" w:eastAsia="Arial" w:cs="Arial"/>
+                <w:sz w:val="22"/>
+                <w:szCs w:val="22"/>
+                <w:color w:val="000000"/>
+              </w:rPr>
+              <w:t xml:space="preserve">7,489 (39%)</w:t>
             </w:r>
           </w:p>
         </w:tc>
@@ -1950,7 +1950,7 @@
                 <w:szCs w:val="22"/>
                 <w:color w:val="000000"/>
               </w:rPr>
-              <w:t xml:space="preserve">1,064 (4.6%)</w:t>
+              <w:t xml:space="preserve">1,073 (4.6%)</w:t>
             </w:r>
           </w:p>
         </w:tc>
@@ -2008,7 +2008,7 @@
                 <w:szCs w:val="22"/>
                 <w:color w:val="000000"/>
               </w:rPr>
-              <w:t xml:space="preserve">942 (4.9%)</w:t>
+              <w:t xml:space="preserve">951 (4.9%)</w:t>
             </w:r>
           </w:p>
         </w:tc>
@@ -2072,7 +2072,7 @@
                 <w:szCs w:val="22"/>
                 <w:color w:val="000000"/>
               </w:rPr>
-              <w:t xml:space="preserve">134 (0.6%)</w:t>
+              <w:t xml:space="preserve">135 (0.6%)</w:t>
             </w:r>
           </w:p>
         </w:tc>
@@ -2130,7 +2130,7 @@
                 <w:szCs w:val="22"/>
                 <w:color w:val="000000"/>
               </w:rPr>
-              <w:t xml:space="preserve">111 (0.6%)</w:t>
+              <w:t xml:space="preserve">112 (0.6%)</w:t>
             </w:r>
           </w:p>
         </w:tc>
@@ -2317,7 +2317,7 @@
                 <w:szCs w:val="22"/>
                 <w:color w:val="000000"/>
               </w:rPr>
-              <w:t xml:space="preserve">1,887 (8.1%)</w:t>
+              <w:t xml:space="preserve">1,886 (8.1%)</w:t>
             </w:r>
           </w:p>
         </w:tc>
@@ -2375,7 +2375,7 @@
                 <w:szCs w:val="22"/>
                 <w:color w:val="000000"/>
               </w:rPr>
-              <w:t xml:space="preserve">1,552 (8.0%)</w:t>
+              <w:t xml:space="preserve">1,551 (8.0%)</w:t>
             </w:r>
           </w:p>
         </w:tc>
@@ -2439,7 +2439,7 @@
                 <w:szCs w:val="22"/>
                 <w:color w:val="000000"/>
               </w:rPr>
-              <w:t xml:space="preserve">9,384 (40%)</w:t>
+              <w:t xml:space="preserve">9,404 (40%)</w:t>
             </w:r>
           </w:p>
         </w:tc>
@@ -2497,7 +2497,7 @@
                 <w:szCs w:val="22"/>
                 <w:color w:val="000000"/>
               </w:rPr>
-              <w:t xml:space="preserve">7,794 (40%)</w:t>
+              <w:t xml:space="preserve">7,814 (40%)</w:t>
             </w:r>
           </w:p>
         </w:tc>
@@ -2561,7 +2561,7 @@
                 <w:szCs w:val="22"/>
                 <w:color w:val="000000"/>
               </w:rPr>
-              <w:t xml:space="preserve">11,954 (51%)</w:t>
+              <w:t xml:space="preserve">11,969 (51%)</w:t>
             </w:r>
           </w:p>
         </w:tc>
@@ -2619,7 +2619,7 @@
                 <w:szCs w:val="22"/>
                 <w:color w:val="000000"/>
               </w:rPr>
-              <w:t xml:space="preserve">9,946 (52%)</w:t>
+              <w:t xml:space="preserve">9,961 (51%)</w:t>
             </w:r>
           </w:p>
         </w:tc>
@@ -2645,104 +2645,103 @@
             <w:pPr>
               <w:jc w:val="left"/>
               <w:spacing w:after="100" w:before="100" w:line="240"/>
-              <w:ind w:firstLine="0" w:left="100" w:right="100"/>
-            </w:pPr>
-            <w:r xmlns:w="http://schemas.openxmlformats.org/wordprocessingml/2006/main" xmlns:wp="http://schemas.openxmlformats.org/drawingml/2006/wordprocessingDrawing" xmlns:r="http://schemas.openxmlformats.org/officeDocument/2006/relationships" xmlns:w14="http://schemas.microsoft.com/office/word/2010/wordml">
-              <w:rPr>
-                <w:rFonts w:ascii="Arial" w:hAnsi="Arial" w:eastAsia="Arial" w:cs="Arial"/>
-                <w:b/>
-                <w:sz w:val="22"/>
-                <w:szCs w:val="22"/>
-                <w:color w:val="000000"/>
-              </w:rPr>
-              <w:t xml:space="preserve">Family SES</w:t>
-            </w:r>
-          </w:p>
-        </w:tc>
-        <w:tc>
-          <w:tcPr>
-            <w:tcBorders/>
-            <w:shd w:val="clear" w:color="auto" w:fill="FFFFFF"/>
-            <w:tcMar>
-              <w:top w:w="0" w:type="dxa"/>
-              <w:bottom w:w="0" w:type="dxa"/>
-              <w:left w:w="0" w:type="dxa"/>
-              <w:right w:w="0" w:type="dxa"/>
-            </w:tcMar>
-            <w:vAlign w:val="center"/>
-          </w:tcPr>
-          <w:p>
-            <w:pPr>
-              <w:jc w:val="center"/>
-              <w:spacing w:after="100" w:before="100" w:line="240"/>
-              <w:ind w:firstLine="0" w:left="100" w:right="100"/>
-            </w:pPr>
-            <w:r xmlns:w="http://schemas.openxmlformats.org/wordprocessingml/2006/main" xmlns:wp="http://schemas.openxmlformats.org/drawingml/2006/wordprocessingDrawing" xmlns:r="http://schemas.openxmlformats.org/officeDocument/2006/relationships" xmlns:w14="http://schemas.microsoft.com/office/word/2010/wordml">
-              <w:rPr>
-                <w:rFonts w:ascii="Arial" w:hAnsi="Arial" w:eastAsia="Arial" w:cs="Arial"/>
-                <w:sz w:val="22"/>
-                <w:szCs w:val="22"/>
-                <w:color w:val="000000"/>
-              </w:rPr>
-              <w:t xml:space="preserve"/>
-            </w:r>
-          </w:p>
-        </w:tc>
-        <w:tc>
-          <w:tcPr>
-            <w:tcBorders/>
-            <w:shd w:val="clear" w:color="auto" w:fill="FFFFFF"/>
-            <w:tcMar>
-              <w:top w:w="0" w:type="dxa"/>
-              <w:bottom w:w="0" w:type="dxa"/>
-              <w:left w:w="0" w:type="dxa"/>
-              <w:right w:w="0" w:type="dxa"/>
-            </w:tcMar>
-            <w:vAlign w:val="center"/>
-          </w:tcPr>
-          <w:p>
-            <w:pPr>
-              <w:jc w:val="center"/>
-              <w:spacing w:after="100" w:before="100" w:line="240"/>
-              <w:ind w:firstLine="0" w:left="100" w:right="100"/>
-            </w:pPr>
-            <w:r xmlns:w="http://schemas.openxmlformats.org/wordprocessingml/2006/main" xmlns:wp="http://schemas.openxmlformats.org/drawingml/2006/wordprocessingDrawing" xmlns:r="http://schemas.openxmlformats.org/officeDocument/2006/relationships" xmlns:w14="http://schemas.microsoft.com/office/word/2010/wordml">
-              <w:rPr>
-                <w:rFonts w:ascii="Arial" w:hAnsi="Arial" w:eastAsia="Arial" w:cs="Arial"/>
-                <w:sz w:val="22"/>
-                <w:szCs w:val="22"/>
-                <w:color w:val="000000"/>
-              </w:rPr>
-              <w:t xml:space="preserve"/>
-            </w:r>
-          </w:p>
-        </w:tc>
-        <w:tc>
-          <w:tcPr>
-            <w:tcBorders/>
-            <w:shd w:val="clear" w:color="auto" w:fill="FFFFFF"/>
-            <w:tcMar>
-              <w:top w:w="0" w:type="dxa"/>
-              <w:bottom w:w="0" w:type="dxa"/>
-              <w:left w:w="0" w:type="dxa"/>
-              <w:right w:w="0" w:type="dxa"/>
-            </w:tcMar>
-            <w:vAlign w:val="center"/>
-          </w:tcPr>
-          <w:p>
-            <w:pPr>
-              <w:jc w:val="center"/>
-              <w:spacing w:after="100" w:before="100" w:line="240"/>
-              <w:ind w:firstLine="0" w:left="100" w:right="100"/>
-            </w:pPr>
-            <w:r xmlns:w="http://schemas.openxmlformats.org/wordprocessingml/2006/main" xmlns:wp="http://schemas.openxmlformats.org/drawingml/2006/wordprocessingDrawing" xmlns:r="http://schemas.openxmlformats.org/officeDocument/2006/relationships" xmlns:w14="http://schemas.microsoft.com/office/word/2010/wordml">
-              <w:rPr>
-                <w:rFonts w:ascii="Arial" w:hAnsi="Arial" w:eastAsia="Arial" w:cs="Arial"/>
-                <w:sz w:val="22"/>
-                <w:szCs w:val="22"/>
-                <w:color w:val="000000"/>
-              </w:rPr>
-              <w:t xml:space="preserve"/>
+              <w:ind w:firstLine="0" w:left="300" w:right="100"/>
+            </w:pPr>
+            <w:r xmlns:w="http://schemas.openxmlformats.org/wordprocessingml/2006/main" xmlns:wp="http://schemas.openxmlformats.org/drawingml/2006/wordprocessingDrawing" xmlns:r="http://schemas.openxmlformats.org/officeDocument/2006/relationships" xmlns:w14="http://schemas.microsoft.com/office/word/2010/wordml">
+              <w:rPr>
+                <w:rFonts w:ascii="Arial" w:hAnsi="Arial" w:eastAsia="Arial" w:cs="Arial"/>
+                <w:sz w:val="22"/>
+                <w:szCs w:val="22"/>
+                <w:color w:val="000000"/>
+              </w:rPr>
+              <w:t xml:space="preserve">Unknown</w:t>
+            </w:r>
+          </w:p>
+        </w:tc>
+        <w:tc>
+          <w:tcPr>
+            <w:tcBorders/>
+            <w:shd w:val="clear" w:color="auto" w:fill="FFFFFF"/>
+            <w:tcMar>
+              <w:top w:w="0" w:type="dxa"/>
+              <w:bottom w:w="0" w:type="dxa"/>
+              <w:left w:w="0" w:type="dxa"/>
+              <w:right w:w="0" w:type="dxa"/>
+            </w:tcMar>
+            <w:vAlign w:val="center"/>
+          </w:tcPr>
+          <w:p>
+            <w:pPr>
+              <w:jc w:val="center"/>
+              <w:spacing w:after="100" w:before="100" w:line="240"/>
+              <w:ind w:firstLine="0" w:left="100" w:right="100"/>
+            </w:pPr>
+            <w:r xmlns:w="http://schemas.openxmlformats.org/wordprocessingml/2006/main" xmlns:wp="http://schemas.openxmlformats.org/drawingml/2006/wordprocessingDrawing" xmlns:r="http://schemas.openxmlformats.org/officeDocument/2006/relationships" xmlns:w14="http://schemas.microsoft.com/office/word/2010/wordml">
+              <w:rPr>
+                <w:rFonts w:ascii="Arial" w:hAnsi="Arial" w:eastAsia="Arial" w:cs="Arial"/>
+                <w:sz w:val="22"/>
+                <w:szCs w:val="22"/>
+                <w:color w:val="000000"/>
+              </w:rPr>
+              <w:t xml:space="preserve">67 (0.3%)</w:t>
+            </w:r>
+          </w:p>
+        </w:tc>
+        <w:tc>
+          <w:tcPr>
+            <w:tcBorders/>
+            <w:shd w:val="clear" w:color="auto" w:fill="FFFFFF"/>
+            <w:tcMar>
+              <w:top w:w="0" w:type="dxa"/>
+              <w:bottom w:w="0" w:type="dxa"/>
+              <w:left w:w="0" w:type="dxa"/>
+              <w:right w:w="0" w:type="dxa"/>
+            </w:tcMar>
+            <w:vAlign w:val="center"/>
+          </w:tcPr>
+          <w:p>
+            <w:pPr>
+              <w:jc w:val="center"/>
+              <w:spacing w:after="100" w:before="100" w:line="240"/>
+              <w:ind w:firstLine="0" w:left="100" w:right="100"/>
+            </w:pPr>
+            <w:r xmlns:w="http://schemas.openxmlformats.org/wordprocessingml/2006/main" xmlns:wp="http://schemas.openxmlformats.org/drawingml/2006/wordprocessingDrawing" xmlns:r="http://schemas.openxmlformats.org/officeDocument/2006/relationships" xmlns:w14="http://schemas.microsoft.com/office/word/2010/wordml">
+              <w:rPr>
+                <w:rFonts w:ascii="Arial" w:hAnsi="Arial" w:eastAsia="Arial" w:cs="Arial"/>
+                <w:sz w:val="22"/>
+                <w:szCs w:val="22"/>
+                <w:color w:val="000000"/>
+              </w:rPr>
+              <w:t xml:space="preserve">8 (0.2%)</w:t>
+            </w:r>
+          </w:p>
+        </w:tc>
+        <w:tc>
+          <w:tcPr>
+            <w:tcBorders/>
+            <w:shd w:val="clear" w:color="auto" w:fill="FFFFFF"/>
+            <w:tcMar>
+              <w:top w:w="0" w:type="dxa"/>
+              <w:bottom w:w="0" w:type="dxa"/>
+              <w:left w:w="0" w:type="dxa"/>
+              <w:right w:w="0" w:type="dxa"/>
+            </w:tcMar>
+            <w:vAlign w:val="center"/>
+          </w:tcPr>
+          <w:p>
+            <w:pPr>
+              <w:jc w:val="center"/>
+              <w:spacing w:after="100" w:before="100" w:line="240"/>
+              <w:ind w:firstLine="0" w:left="100" w:right="100"/>
+            </w:pPr>
+            <w:r xmlns:w="http://schemas.openxmlformats.org/wordprocessingml/2006/main" xmlns:wp="http://schemas.openxmlformats.org/drawingml/2006/wordprocessingDrawing" xmlns:r="http://schemas.openxmlformats.org/officeDocument/2006/relationships" xmlns:w14="http://schemas.microsoft.com/office/word/2010/wordml">
+              <w:rPr>
+                <w:rFonts w:ascii="Arial" w:hAnsi="Arial" w:eastAsia="Arial" w:cs="Arial"/>
+                <w:sz w:val="22"/>
+                <w:szCs w:val="22"/>
+                <w:color w:val="000000"/>
+              </w:rPr>
+              <w:t xml:space="preserve">59 (0.3%)</w:t>
             </w:r>
           </w:p>
         </w:tc>
@@ -2768,103 +2767,104 @@
             <w:pPr>
               <w:jc w:val="left"/>
               <w:spacing w:after="100" w:before="100" w:line="240"/>
-              <w:ind w:firstLine="0" w:left="300" w:right="100"/>
-            </w:pPr>
-            <w:r xmlns:w="http://schemas.openxmlformats.org/wordprocessingml/2006/main" xmlns:wp="http://schemas.openxmlformats.org/drawingml/2006/wordprocessingDrawing" xmlns:r="http://schemas.openxmlformats.org/officeDocument/2006/relationships" xmlns:w14="http://schemas.microsoft.com/office/word/2010/wordml">
-              <w:rPr>
-                <w:rFonts w:ascii="Arial" w:hAnsi="Arial" w:eastAsia="Arial" w:cs="Arial"/>
-                <w:sz w:val="22"/>
-                <w:szCs w:val="22"/>
-                <w:color w:val="000000"/>
-              </w:rPr>
-              <w:t xml:space="preserve">Group 1 (Highest)</w:t>
-            </w:r>
-          </w:p>
-        </w:tc>
-        <w:tc>
-          <w:tcPr>
-            <w:tcBorders/>
-            <w:shd w:val="clear" w:color="auto" w:fill="FFFFFF"/>
-            <w:tcMar>
-              <w:top w:w="0" w:type="dxa"/>
-              <w:bottom w:w="0" w:type="dxa"/>
-              <w:left w:w="0" w:type="dxa"/>
-              <w:right w:w="0" w:type="dxa"/>
-            </w:tcMar>
-            <w:vAlign w:val="center"/>
-          </w:tcPr>
-          <w:p>
-            <w:pPr>
-              <w:jc w:val="center"/>
-              <w:spacing w:after="100" w:before="100" w:line="240"/>
-              <w:ind w:firstLine="0" w:left="100" w:right="100"/>
-            </w:pPr>
-            <w:r xmlns:w="http://schemas.openxmlformats.org/wordprocessingml/2006/main" xmlns:wp="http://schemas.openxmlformats.org/drawingml/2006/wordprocessingDrawing" xmlns:r="http://schemas.openxmlformats.org/officeDocument/2006/relationships" xmlns:w14="http://schemas.microsoft.com/office/word/2010/wordml">
-              <w:rPr>
-                <w:rFonts w:ascii="Arial" w:hAnsi="Arial" w:eastAsia="Arial" w:cs="Arial"/>
-                <w:sz w:val="22"/>
-                <w:szCs w:val="22"/>
-                <w:color w:val="000000"/>
-              </w:rPr>
-              <w:t xml:space="preserve">2,337 (10%)</w:t>
-            </w:r>
-          </w:p>
-        </w:tc>
-        <w:tc>
-          <w:tcPr>
-            <w:tcBorders/>
-            <w:shd w:val="clear" w:color="auto" w:fill="FFFFFF"/>
-            <w:tcMar>
-              <w:top w:w="0" w:type="dxa"/>
-              <w:bottom w:w="0" w:type="dxa"/>
-              <w:left w:w="0" w:type="dxa"/>
-              <w:right w:w="0" w:type="dxa"/>
-            </w:tcMar>
-            <w:vAlign w:val="center"/>
-          </w:tcPr>
-          <w:p>
-            <w:pPr>
-              <w:jc w:val="center"/>
-              <w:spacing w:after="100" w:before="100" w:line="240"/>
-              <w:ind w:firstLine="0" w:left="100" w:right="100"/>
-            </w:pPr>
-            <w:r xmlns:w="http://schemas.openxmlformats.org/wordprocessingml/2006/main" xmlns:wp="http://schemas.openxmlformats.org/drawingml/2006/wordprocessingDrawing" xmlns:r="http://schemas.openxmlformats.org/officeDocument/2006/relationships" xmlns:w14="http://schemas.microsoft.com/office/word/2010/wordml">
-              <w:rPr>
-                <w:rFonts w:ascii="Arial" w:hAnsi="Arial" w:eastAsia="Arial" w:cs="Arial"/>
-                <w:sz w:val="22"/>
-                <w:szCs w:val="22"/>
-                <w:color w:val="000000"/>
-              </w:rPr>
-              <w:t xml:space="preserve">451 (11%)</w:t>
-            </w:r>
-          </w:p>
-        </w:tc>
-        <w:tc>
-          <w:tcPr>
-            <w:tcBorders/>
-            <w:shd w:val="clear" w:color="auto" w:fill="FFFFFF"/>
-            <w:tcMar>
-              <w:top w:w="0" w:type="dxa"/>
-              <w:bottom w:w="0" w:type="dxa"/>
-              <w:left w:w="0" w:type="dxa"/>
-              <w:right w:w="0" w:type="dxa"/>
-            </w:tcMar>
-            <w:vAlign w:val="center"/>
-          </w:tcPr>
-          <w:p>
-            <w:pPr>
-              <w:jc w:val="center"/>
-              <w:spacing w:after="100" w:before="100" w:line="240"/>
-              <w:ind w:firstLine="0" w:left="100" w:right="100"/>
-            </w:pPr>
-            <w:r xmlns:w="http://schemas.openxmlformats.org/wordprocessingml/2006/main" xmlns:wp="http://schemas.openxmlformats.org/drawingml/2006/wordprocessingDrawing" xmlns:r="http://schemas.openxmlformats.org/officeDocument/2006/relationships" xmlns:w14="http://schemas.microsoft.com/office/word/2010/wordml">
-              <w:rPr>
-                <w:rFonts w:ascii="Arial" w:hAnsi="Arial" w:eastAsia="Arial" w:cs="Arial"/>
-                <w:sz w:val="22"/>
-                <w:szCs w:val="22"/>
-                <w:color w:val="000000"/>
-              </w:rPr>
-              <w:t xml:space="preserve">1,886 (9.8%)</w:t>
+              <w:ind w:firstLine="0" w:left="100" w:right="100"/>
+            </w:pPr>
+            <w:r xmlns:w="http://schemas.openxmlformats.org/wordprocessingml/2006/main" xmlns:wp="http://schemas.openxmlformats.org/drawingml/2006/wordprocessingDrawing" xmlns:r="http://schemas.openxmlformats.org/officeDocument/2006/relationships" xmlns:w14="http://schemas.microsoft.com/office/word/2010/wordml">
+              <w:rPr>
+                <w:rFonts w:ascii="Arial" w:hAnsi="Arial" w:eastAsia="Arial" w:cs="Arial"/>
+                <w:b/>
+                <w:sz w:val="22"/>
+                <w:szCs w:val="22"/>
+                <w:color w:val="000000"/>
+              </w:rPr>
+              <w:t xml:space="preserve">Family SES</w:t>
+            </w:r>
+          </w:p>
+        </w:tc>
+        <w:tc>
+          <w:tcPr>
+            <w:tcBorders/>
+            <w:shd w:val="clear" w:color="auto" w:fill="FFFFFF"/>
+            <w:tcMar>
+              <w:top w:w="0" w:type="dxa"/>
+              <w:bottom w:w="0" w:type="dxa"/>
+              <w:left w:w="0" w:type="dxa"/>
+              <w:right w:w="0" w:type="dxa"/>
+            </w:tcMar>
+            <w:vAlign w:val="center"/>
+          </w:tcPr>
+          <w:p>
+            <w:pPr>
+              <w:jc w:val="center"/>
+              <w:spacing w:after="100" w:before="100" w:line="240"/>
+              <w:ind w:firstLine="0" w:left="100" w:right="100"/>
+            </w:pPr>
+            <w:r xmlns:w="http://schemas.openxmlformats.org/wordprocessingml/2006/main" xmlns:wp="http://schemas.openxmlformats.org/drawingml/2006/wordprocessingDrawing" xmlns:r="http://schemas.openxmlformats.org/officeDocument/2006/relationships" xmlns:w14="http://schemas.microsoft.com/office/word/2010/wordml">
+              <w:rPr>
+                <w:rFonts w:ascii="Arial" w:hAnsi="Arial" w:eastAsia="Arial" w:cs="Arial"/>
+                <w:sz w:val="22"/>
+                <w:szCs w:val="22"/>
+                <w:color w:val="000000"/>
+              </w:rPr>
+              <w:t xml:space="preserve"/>
+            </w:r>
+          </w:p>
+        </w:tc>
+        <w:tc>
+          <w:tcPr>
+            <w:tcBorders/>
+            <w:shd w:val="clear" w:color="auto" w:fill="FFFFFF"/>
+            <w:tcMar>
+              <w:top w:w="0" w:type="dxa"/>
+              <w:bottom w:w="0" w:type="dxa"/>
+              <w:left w:w="0" w:type="dxa"/>
+              <w:right w:w="0" w:type="dxa"/>
+            </w:tcMar>
+            <w:vAlign w:val="center"/>
+          </w:tcPr>
+          <w:p>
+            <w:pPr>
+              <w:jc w:val="center"/>
+              <w:spacing w:after="100" w:before="100" w:line="240"/>
+              <w:ind w:firstLine="0" w:left="100" w:right="100"/>
+            </w:pPr>
+            <w:r xmlns:w="http://schemas.openxmlformats.org/wordprocessingml/2006/main" xmlns:wp="http://schemas.openxmlformats.org/drawingml/2006/wordprocessingDrawing" xmlns:r="http://schemas.openxmlformats.org/officeDocument/2006/relationships" xmlns:w14="http://schemas.microsoft.com/office/word/2010/wordml">
+              <w:rPr>
+                <w:rFonts w:ascii="Arial" w:hAnsi="Arial" w:eastAsia="Arial" w:cs="Arial"/>
+                <w:sz w:val="22"/>
+                <w:szCs w:val="22"/>
+                <w:color w:val="000000"/>
+              </w:rPr>
+              <w:t xml:space="preserve"/>
+            </w:r>
+          </w:p>
+        </w:tc>
+        <w:tc>
+          <w:tcPr>
+            <w:tcBorders/>
+            <w:shd w:val="clear" w:color="auto" w:fill="FFFFFF"/>
+            <w:tcMar>
+              <w:top w:w="0" w:type="dxa"/>
+              <w:bottom w:w="0" w:type="dxa"/>
+              <w:left w:w="0" w:type="dxa"/>
+              <w:right w:w="0" w:type="dxa"/>
+            </w:tcMar>
+            <w:vAlign w:val="center"/>
+          </w:tcPr>
+          <w:p>
+            <w:pPr>
+              <w:jc w:val="center"/>
+              <w:spacing w:after="100" w:before="100" w:line="240"/>
+              <w:ind w:firstLine="0" w:left="100" w:right="100"/>
+            </w:pPr>
+            <w:r xmlns:w="http://schemas.openxmlformats.org/wordprocessingml/2006/main" xmlns:wp="http://schemas.openxmlformats.org/drawingml/2006/wordprocessingDrawing" xmlns:r="http://schemas.openxmlformats.org/officeDocument/2006/relationships" xmlns:w14="http://schemas.microsoft.com/office/word/2010/wordml">
+              <w:rPr>
+                <w:rFonts w:ascii="Arial" w:hAnsi="Arial" w:eastAsia="Arial" w:cs="Arial"/>
+                <w:sz w:val="22"/>
+                <w:szCs w:val="22"/>
+                <w:color w:val="000000"/>
+              </w:rPr>
+              <w:t xml:space="preserve"/>
             </w:r>
           </w:p>
         </w:tc>
@@ -2899,94 +2899,94 @@
                 <w:szCs w:val="22"/>
                 <w:color w:val="000000"/>
               </w:rPr>
-              <w:t xml:space="preserve">Group 2</w:t>
-            </w:r>
-          </w:p>
-        </w:tc>
-        <w:tc>
-          <w:tcPr>
-            <w:tcBorders/>
-            <w:shd w:val="clear" w:color="auto" w:fill="FFFFFF"/>
-            <w:tcMar>
-              <w:top w:w="0" w:type="dxa"/>
-              <w:bottom w:w="0" w:type="dxa"/>
-              <w:left w:w="0" w:type="dxa"/>
-              <w:right w:w="0" w:type="dxa"/>
-            </w:tcMar>
-            <w:vAlign w:val="center"/>
-          </w:tcPr>
-          <w:p>
-            <w:pPr>
-              <w:jc w:val="center"/>
-              <w:spacing w:after="100" w:before="100" w:line="240"/>
-              <w:ind w:firstLine="0" w:left="100" w:right="100"/>
-            </w:pPr>
-            <w:r xmlns:w="http://schemas.openxmlformats.org/wordprocessingml/2006/main" xmlns:wp="http://schemas.openxmlformats.org/drawingml/2006/wordprocessingDrawing" xmlns:r="http://schemas.openxmlformats.org/officeDocument/2006/relationships" xmlns:w14="http://schemas.microsoft.com/office/word/2010/wordml">
-              <w:rPr>
-                <w:rFonts w:ascii="Arial" w:hAnsi="Arial" w:eastAsia="Arial" w:cs="Arial"/>
-                <w:sz w:val="22"/>
-                <w:szCs w:val="22"/>
-                <w:color w:val="000000"/>
-              </w:rPr>
-              <w:t xml:space="preserve">2,838 (12%)</w:t>
-            </w:r>
-          </w:p>
-        </w:tc>
-        <w:tc>
-          <w:tcPr>
-            <w:tcBorders/>
-            <w:shd w:val="clear" w:color="auto" w:fill="FFFFFF"/>
-            <w:tcMar>
-              <w:top w:w="0" w:type="dxa"/>
-              <w:bottom w:w="0" w:type="dxa"/>
-              <w:left w:w="0" w:type="dxa"/>
-              <w:right w:w="0" w:type="dxa"/>
-            </w:tcMar>
-            <w:vAlign w:val="center"/>
-          </w:tcPr>
-          <w:p>
-            <w:pPr>
-              <w:jc w:val="center"/>
-              <w:spacing w:after="100" w:before="100" w:line="240"/>
-              <w:ind w:firstLine="0" w:left="100" w:right="100"/>
-            </w:pPr>
-            <w:r xmlns:w="http://schemas.openxmlformats.org/wordprocessingml/2006/main" xmlns:wp="http://schemas.openxmlformats.org/drawingml/2006/wordprocessingDrawing" xmlns:r="http://schemas.openxmlformats.org/officeDocument/2006/relationships" xmlns:w14="http://schemas.microsoft.com/office/word/2010/wordml">
-              <w:rPr>
-                <w:rFonts w:ascii="Arial" w:hAnsi="Arial" w:eastAsia="Arial" w:cs="Arial"/>
-                <w:sz w:val="22"/>
-                <w:szCs w:val="22"/>
-                <w:color w:val="000000"/>
-              </w:rPr>
-              <w:t xml:space="preserve">499 (13%)</w:t>
-            </w:r>
-          </w:p>
-        </w:tc>
-        <w:tc>
-          <w:tcPr>
-            <w:tcBorders/>
-            <w:shd w:val="clear" w:color="auto" w:fill="FFFFFF"/>
-            <w:tcMar>
-              <w:top w:w="0" w:type="dxa"/>
-              <w:bottom w:w="0" w:type="dxa"/>
-              <w:left w:w="0" w:type="dxa"/>
-              <w:right w:w="0" w:type="dxa"/>
-            </w:tcMar>
-            <w:vAlign w:val="center"/>
-          </w:tcPr>
-          <w:p>
-            <w:pPr>
-              <w:jc w:val="center"/>
-              <w:spacing w:after="100" w:before="100" w:line="240"/>
-              <w:ind w:firstLine="0" w:left="100" w:right="100"/>
-            </w:pPr>
-            <w:r xmlns:w="http://schemas.openxmlformats.org/wordprocessingml/2006/main" xmlns:wp="http://schemas.openxmlformats.org/drawingml/2006/wordprocessingDrawing" xmlns:r="http://schemas.openxmlformats.org/officeDocument/2006/relationships" xmlns:w14="http://schemas.microsoft.com/office/word/2010/wordml">
-              <w:rPr>
-                <w:rFonts w:ascii="Arial" w:hAnsi="Arial" w:eastAsia="Arial" w:cs="Arial"/>
-                <w:sz w:val="22"/>
-                <w:szCs w:val="22"/>
-                <w:color w:val="000000"/>
-              </w:rPr>
-              <w:t xml:space="preserve">2,339 (12%)</w:t>
+              <w:t xml:space="preserve">Group 1 (Highest)</w:t>
+            </w:r>
+          </w:p>
+        </w:tc>
+        <w:tc>
+          <w:tcPr>
+            <w:tcBorders/>
+            <w:shd w:val="clear" w:color="auto" w:fill="FFFFFF"/>
+            <w:tcMar>
+              <w:top w:w="0" w:type="dxa"/>
+              <w:bottom w:w="0" w:type="dxa"/>
+              <w:left w:w="0" w:type="dxa"/>
+              <w:right w:w="0" w:type="dxa"/>
+            </w:tcMar>
+            <w:vAlign w:val="center"/>
+          </w:tcPr>
+          <w:p>
+            <w:pPr>
+              <w:jc w:val="center"/>
+              <w:spacing w:after="100" w:before="100" w:line="240"/>
+              <w:ind w:firstLine="0" w:left="100" w:right="100"/>
+            </w:pPr>
+            <w:r xmlns:w="http://schemas.openxmlformats.org/wordprocessingml/2006/main" xmlns:wp="http://schemas.openxmlformats.org/drawingml/2006/wordprocessingDrawing" xmlns:r="http://schemas.openxmlformats.org/officeDocument/2006/relationships" xmlns:w14="http://schemas.microsoft.com/office/word/2010/wordml">
+              <w:rPr>
+                <w:rFonts w:ascii="Arial" w:hAnsi="Arial" w:eastAsia="Arial" w:cs="Arial"/>
+                <w:sz w:val="22"/>
+                <w:szCs w:val="22"/>
+                <w:color w:val="000000"/>
+              </w:rPr>
+              <w:t xml:space="preserve">2,346 (10%)</w:t>
+            </w:r>
+          </w:p>
+        </w:tc>
+        <w:tc>
+          <w:tcPr>
+            <w:tcBorders/>
+            <w:shd w:val="clear" w:color="auto" w:fill="FFFFFF"/>
+            <w:tcMar>
+              <w:top w:w="0" w:type="dxa"/>
+              <w:bottom w:w="0" w:type="dxa"/>
+              <w:left w:w="0" w:type="dxa"/>
+              <w:right w:w="0" w:type="dxa"/>
+            </w:tcMar>
+            <w:vAlign w:val="center"/>
+          </w:tcPr>
+          <w:p>
+            <w:pPr>
+              <w:jc w:val="center"/>
+              <w:spacing w:after="100" w:before="100" w:line="240"/>
+              <w:ind w:firstLine="0" w:left="100" w:right="100"/>
+            </w:pPr>
+            <w:r xmlns:w="http://schemas.openxmlformats.org/wordprocessingml/2006/main" xmlns:wp="http://schemas.openxmlformats.org/drawingml/2006/wordprocessingDrawing" xmlns:r="http://schemas.openxmlformats.org/officeDocument/2006/relationships" xmlns:w14="http://schemas.microsoft.com/office/word/2010/wordml">
+              <w:rPr>
+                <w:rFonts w:ascii="Arial" w:hAnsi="Arial" w:eastAsia="Arial" w:cs="Arial"/>
+                <w:sz w:val="22"/>
+                <w:szCs w:val="22"/>
+                <w:color w:val="000000"/>
+              </w:rPr>
+              <w:t xml:space="preserve">452 (11%)</w:t>
+            </w:r>
+          </w:p>
+        </w:tc>
+        <w:tc>
+          <w:tcPr>
+            <w:tcBorders/>
+            <w:shd w:val="clear" w:color="auto" w:fill="FFFFFF"/>
+            <w:tcMar>
+              <w:top w:w="0" w:type="dxa"/>
+              <w:bottom w:w="0" w:type="dxa"/>
+              <w:left w:w="0" w:type="dxa"/>
+              <w:right w:w="0" w:type="dxa"/>
+            </w:tcMar>
+            <w:vAlign w:val="center"/>
+          </w:tcPr>
+          <w:p>
+            <w:pPr>
+              <w:jc w:val="center"/>
+              <w:spacing w:after="100" w:before="100" w:line="240"/>
+              <w:ind w:firstLine="0" w:left="100" w:right="100"/>
+            </w:pPr>
+            <w:r xmlns:w="http://schemas.openxmlformats.org/wordprocessingml/2006/main" xmlns:wp="http://schemas.openxmlformats.org/drawingml/2006/wordprocessingDrawing" xmlns:r="http://schemas.openxmlformats.org/officeDocument/2006/relationships" xmlns:w14="http://schemas.microsoft.com/office/word/2010/wordml">
+              <w:rPr>
+                <w:rFonts w:ascii="Arial" w:hAnsi="Arial" w:eastAsia="Arial" w:cs="Arial"/>
+                <w:sz w:val="22"/>
+                <w:szCs w:val="22"/>
+                <w:color w:val="000000"/>
+              </w:rPr>
+              <w:t xml:space="preserve">1,894 (9.8%)</w:t>
             </w:r>
           </w:p>
         </w:tc>
@@ -3021,94 +3021,94 @@
                 <w:szCs w:val="22"/>
                 <w:color w:val="000000"/>
               </w:rPr>
-              <w:t xml:space="preserve">Group 3</w:t>
-            </w:r>
-          </w:p>
-        </w:tc>
-        <w:tc>
-          <w:tcPr>
-            <w:tcBorders/>
-            <w:shd w:val="clear" w:color="auto" w:fill="FFFFFF"/>
-            <w:tcMar>
-              <w:top w:w="0" w:type="dxa"/>
-              <w:bottom w:w="0" w:type="dxa"/>
-              <w:left w:w="0" w:type="dxa"/>
-              <w:right w:w="0" w:type="dxa"/>
-            </w:tcMar>
-            <w:vAlign w:val="center"/>
-          </w:tcPr>
-          <w:p>
-            <w:pPr>
-              <w:jc w:val="center"/>
-              <w:spacing w:after="100" w:before="100" w:line="240"/>
-              <w:ind w:firstLine="0" w:left="100" w:right="100"/>
-            </w:pPr>
-            <w:r xmlns:w="http://schemas.openxmlformats.org/wordprocessingml/2006/main" xmlns:wp="http://schemas.openxmlformats.org/drawingml/2006/wordprocessingDrawing" xmlns:r="http://schemas.openxmlformats.org/officeDocument/2006/relationships" xmlns:w14="http://schemas.microsoft.com/office/word/2010/wordml">
-              <w:rPr>
-                <w:rFonts w:ascii="Arial" w:hAnsi="Arial" w:eastAsia="Arial" w:cs="Arial"/>
-                <w:sz w:val="22"/>
-                <w:szCs w:val="22"/>
-                <w:color w:val="000000"/>
-              </w:rPr>
-              <w:t xml:space="preserve">4,359 (19%)</w:t>
-            </w:r>
-          </w:p>
-        </w:tc>
-        <w:tc>
-          <w:tcPr>
-            <w:tcBorders/>
-            <w:shd w:val="clear" w:color="auto" w:fill="FFFFFF"/>
-            <w:tcMar>
-              <w:top w:w="0" w:type="dxa"/>
-              <w:bottom w:w="0" w:type="dxa"/>
-              <w:left w:w="0" w:type="dxa"/>
-              <w:right w:w="0" w:type="dxa"/>
-            </w:tcMar>
-            <w:vAlign w:val="center"/>
-          </w:tcPr>
-          <w:p>
-            <w:pPr>
-              <w:jc w:val="center"/>
-              <w:spacing w:after="100" w:before="100" w:line="240"/>
-              <w:ind w:firstLine="0" w:left="100" w:right="100"/>
-            </w:pPr>
-            <w:r xmlns:w="http://schemas.openxmlformats.org/wordprocessingml/2006/main" xmlns:wp="http://schemas.openxmlformats.org/drawingml/2006/wordprocessingDrawing" xmlns:r="http://schemas.openxmlformats.org/officeDocument/2006/relationships" xmlns:w14="http://schemas.microsoft.com/office/word/2010/wordml">
-              <w:rPr>
-                <w:rFonts w:ascii="Arial" w:hAnsi="Arial" w:eastAsia="Arial" w:cs="Arial"/>
-                <w:sz w:val="22"/>
-                <w:szCs w:val="22"/>
-                <w:color w:val="000000"/>
-              </w:rPr>
-              <w:t xml:space="preserve">785 (20%)</w:t>
-            </w:r>
-          </w:p>
-        </w:tc>
-        <w:tc>
-          <w:tcPr>
-            <w:tcBorders/>
-            <w:shd w:val="clear" w:color="auto" w:fill="FFFFFF"/>
-            <w:tcMar>
-              <w:top w:w="0" w:type="dxa"/>
-              <w:bottom w:w="0" w:type="dxa"/>
-              <w:left w:w="0" w:type="dxa"/>
-              <w:right w:w="0" w:type="dxa"/>
-            </w:tcMar>
-            <w:vAlign w:val="center"/>
-          </w:tcPr>
-          <w:p>
-            <w:pPr>
-              <w:jc w:val="center"/>
-              <w:spacing w:after="100" w:before="100" w:line="240"/>
-              <w:ind w:firstLine="0" w:left="100" w:right="100"/>
-            </w:pPr>
-            <w:r xmlns:w="http://schemas.openxmlformats.org/wordprocessingml/2006/main" xmlns:wp="http://schemas.openxmlformats.org/drawingml/2006/wordprocessingDrawing" xmlns:r="http://schemas.openxmlformats.org/officeDocument/2006/relationships" xmlns:w14="http://schemas.microsoft.com/office/word/2010/wordml">
-              <w:rPr>
-                <w:rFonts w:ascii="Arial" w:hAnsi="Arial" w:eastAsia="Arial" w:cs="Arial"/>
-                <w:sz w:val="22"/>
-                <w:szCs w:val="22"/>
-                <w:color w:val="000000"/>
-              </w:rPr>
-              <w:t xml:space="preserve">3,574 (19%)</w:t>
+              <w:t xml:space="preserve">Group 2</w:t>
+            </w:r>
+          </w:p>
+        </w:tc>
+        <w:tc>
+          <w:tcPr>
+            <w:tcBorders/>
+            <w:shd w:val="clear" w:color="auto" w:fill="FFFFFF"/>
+            <w:tcMar>
+              <w:top w:w="0" w:type="dxa"/>
+              <w:bottom w:w="0" w:type="dxa"/>
+              <w:left w:w="0" w:type="dxa"/>
+              <w:right w:w="0" w:type="dxa"/>
+            </w:tcMar>
+            <w:vAlign w:val="center"/>
+          </w:tcPr>
+          <w:p>
+            <w:pPr>
+              <w:jc w:val="center"/>
+              <w:spacing w:after="100" w:before="100" w:line="240"/>
+              <w:ind w:firstLine="0" w:left="100" w:right="100"/>
+            </w:pPr>
+            <w:r xmlns:w="http://schemas.openxmlformats.org/wordprocessingml/2006/main" xmlns:wp="http://schemas.openxmlformats.org/drawingml/2006/wordprocessingDrawing" xmlns:r="http://schemas.openxmlformats.org/officeDocument/2006/relationships" xmlns:w14="http://schemas.microsoft.com/office/word/2010/wordml">
+              <w:rPr>
+                <w:rFonts w:ascii="Arial" w:hAnsi="Arial" w:eastAsia="Arial" w:cs="Arial"/>
+                <w:sz w:val="22"/>
+                <w:szCs w:val="22"/>
+                <w:color w:val="000000"/>
+              </w:rPr>
+              <w:t xml:space="preserve">2,850 (12%)</w:t>
+            </w:r>
+          </w:p>
+        </w:tc>
+        <w:tc>
+          <w:tcPr>
+            <w:tcBorders/>
+            <w:shd w:val="clear" w:color="auto" w:fill="FFFFFF"/>
+            <w:tcMar>
+              <w:top w:w="0" w:type="dxa"/>
+              <w:bottom w:w="0" w:type="dxa"/>
+              <w:left w:w="0" w:type="dxa"/>
+              <w:right w:w="0" w:type="dxa"/>
+            </w:tcMar>
+            <w:vAlign w:val="center"/>
+          </w:tcPr>
+          <w:p>
+            <w:pPr>
+              <w:jc w:val="center"/>
+              <w:spacing w:after="100" w:before="100" w:line="240"/>
+              <w:ind w:firstLine="0" w:left="100" w:right="100"/>
+            </w:pPr>
+            <w:r xmlns:w="http://schemas.openxmlformats.org/wordprocessingml/2006/main" xmlns:wp="http://schemas.openxmlformats.org/drawingml/2006/wordprocessingDrawing" xmlns:r="http://schemas.openxmlformats.org/officeDocument/2006/relationships" xmlns:w14="http://schemas.microsoft.com/office/word/2010/wordml">
+              <w:rPr>
+                <w:rFonts w:ascii="Arial" w:hAnsi="Arial" w:eastAsia="Arial" w:cs="Arial"/>
+                <w:sz w:val="22"/>
+                <w:szCs w:val="22"/>
+                <w:color w:val="000000"/>
+              </w:rPr>
+              <w:t xml:space="preserve">500 (13%)</w:t>
+            </w:r>
+          </w:p>
+        </w:tc>
+        <w:tc>
+          <w:tcPr>
+            <w:tcBorders/>
+            <w:shd w:val="clear" w:color="auto" w:fill="FFFFFF"/>
+            <w:tcMar>
+              <w:top w:w="0" w:type="dxa"/>
+              <w:bottom w:w="0" w:type="dxa"/>
+              <w:left w:w="0" w:type="dxa"/>
+              <w:right w:w="0" w:type="dxa"/>
+            </w:tcMar>
+            <w:vAlign w:val="center"/>
+          </w:tcPr>
+          <w:p>
+            <w:pPr>
+              <w:jc w:val="center"/>
+              <w:spacing w:after="100" w:before="100" w:line="240"/>
+              <w:ind w:firstLine="0" w:left="100" w:right="100"/>
+            </w:pPr>
+            <w:r xmlns:w="http://schemas.openxmlformats.org/wordprocessingml/2006/main" xmlns:wp="http://schemas.openxmlformats.org/drawingml/2006/wordprocessingDrawing" xmlns:r="http://schemas.openxmlformats.org/officeDocument/2006/relationships" xmlns:w14="http://schemas.microsoft.com/office/word/2010/wordml">
+              <w:rPr>
+                <w:rFonts w:ascii="Arial" w:hAnsi="Arial" w:eastAsia="Arial" w:cs="Arial"/>
+                <w:sz w:val="22"/>
+                <w:szCs w:val="22"/>
+                <w:color w:val="000000"/>
+              </w:rPr>
+              <w:t xml:space="preserve">2,350 (12%)</w:t>
             </w:r>
           </w:p>
         </w:tc>
@@ -3143,94 +3143,94 @@
                 <w:szCs w:val="22"/>
                 <w:color w:val="000000"/>
               </w:rPr>
-              <w:t xml:space="preserve">Group 4</w:t>
-            </w:r>
-          </w:p>
-        </w:tc>
-        <w:tc>
-          <w:tcPr>
-            <w:tcBorders/>
-            <w:shd w:val="clear" w:color="auto" w:fill="FFFFFF"/>
-            <w:tcMar>
-              <w:top w:w="0" w:type="dxa"/>
-              <w:bottom w:w="0" w:type="dxa"/>
-              <w:left w:w="0" w:type="dxa"/>
-              <w:right w:w="0" w:type="dxa"/>
-            </w:tcMar>
-            <w:vAlign w:val="center"/>
-          </w:tcPr>
-          <w:p>
-            <w:pPr>
-              <w:jc w:val="center"/>
-              <w:spacing w:after="100" w:before="100" w:line="240"/>
-              <w:ind w:firstLine="0" w:left="100" w:right="100"/>
-            </w:pPr>
-            <w:r xmlns:w="http://schemas.openxmlformats.org/wordprocessingml/2006/main" xmlns:wp="http://schemas.openxmlformats.org/drawingml/2006/wordprocessingDrawing" xmlns:r="http://schemas.openxmlformats.org/officeDocument/2006/relationships" xmlns:w14="http://schemas.microsoft.com/office/word/2010/wordml">
-              <w:rPr>
-                <w:rFonts w:ascii="Arial" w:hAnsi="Arial" w:eastAsia="Arial" w:cs="Arial"/>
-                <w:sz w:val="22"/>
-                <w:szCs w:val="22"/>
-                <w:color w:val="000000"/>
-              </w:rPr>
-              <w:t xml:space="preserve">6,595 (28%)</w:t>
-            </w:r>
-          </w:p>
-        </w:tc>
-        <w:tc>
-          <w:tcPr>
-            <w:tcBorders/>
-            <w:shd w:val="clear" w:color="auto" w:fill="FFFFFF"/>
-            <w:tcMar>
-              <w:top w:w="0" w:type="dxa"/>
-              <w:bottom w:w="0" w:type="dxa"/>
-              <w:left w:w="0" w:type="dxa"/>
-              <w:right w:w="0" w:type="dxa"/>
-            </w:tcMar>
-            <w:vAlign w:val="center"/>
-          </w:tcPr>
-          <w:p>
-            <w:pPr>
-              <w:jc w:val="center"/>
-              <w:spacing w:after="100" w:before="100" w:line="240"/>
-              <w:ind w:firstLine="0" w:left="100" w:right="100"/>
-            </w:pPr>
-            <w:r xmlns:w="http://schemas.openxmlformats.org/wordprocessingml/2006/main" xmlns:wp="http://schemas.openxmlformats.org/drawingml/2006/wordprocessingDrawing" xmlns:r="http://schemas.openxmlformats.org/officeDocument/2006/relationships" xmlns:w14="http://schemas.microsoft.com/office/word/2010/wordml">
-              <w:rPr>
-                <w:rFonts w:ascii="Arial" w:hAnsi="Arial" w:eastAsia="Arial" w:cs="Arial"/>
-                <w:sz w:val="22"/>
-                <w:szCs w:val="22"/>
-                <w:color w:val="000000"/>
-              </w:rPr>
-              <w:t xml:space="preserve">1,076 (27%)</w:t>
-            </w:r>
-          </w:p>
-        </w:tc>
-        <w:tc>
-          <w:tcPr>
-            <w:tcBorders/>
-            <w:shd w:val="clear" w:color="auto" w:fill="FFFFFF"/>
-            <w:tcMar>
-              <w:top w:w="0" w:type="dxa"/>
-              <w:bottom w:w="0" w:type="dxa"/>
-              <w:left w:w="0" w:type="dxa"/>
-              <w:right w:w="0" w:type="dxa"/>
-            </w:tcMar>
-            <w:vAlign w:val="center"/>
-          </w:tcPr>
-          <w:p>
-            <w:pPr>
-              <w:jc w:val="center"/>
-              <w:spacing w:after="100" w:before="100" w:line="240"/>
-              <w:ind w:firstLine="0" w:left="100" w:right="100"/>
-            </w:pPr>
-            <w:r xmlns:w="http://schemas.openxmlformats.org/wordprocessingml/2006/main" xmlns:wp="http://schemas.openxmlformats.org/drawingml/2006/wordprocessingDrawing" xmlns:r="http://schemas.openxmlformats.org/officeDocument/2006/relationships" xmlns:w14="http://schemas.microsoft.com/office/word/2010/wordml">
-              <w:rPr>
-                <w:rFonts w:ascii="Arial" w:hAnsi="Arial" w:eastAsia="Arial" w:cs="Arial"/>
-                <w:sz w:val="22"/>
-                <w:szCs w:val="22"/>
-                <w:color w:val="000000"/>
-              </w:rPr>
-              <w:t xml:space="preserve">5,519 (29%)</w:t>
+              <w:t xml:space="preserve">Group 3</w:t>
+            </w:r>
+          </w:p>
+        </w:tc>
+        <w:tc>
+          <w:tcPr>
+            <w:tcBorders/>
+            <w:shd w:val="clear" w:color="auto" w:fill="FFFFFF"/>
+            <w:tcMar>
+              <w:top w:w="0" w:type="dxa"/>
+              <w:bottom w:w="0" w:type="dxa"/>
+              <w:left w:w="0" w:type="dxa"/>
+              <w:right w:w="0" w:type="dxa"/>
+            </w:tcMar>
+            <w:vAlign w:val="center"/>
+          </w:tcPr>
+          <w:p>
+            <w:pPr>
+              <w:jc w:val="center"/>
+              <w:spacing w:after="100" w:before="100" w:line="240"/>
+              <w:ind w:firstLine="0" w:left="100" w:right="100"/>
+            </w:pPr>
+            <w:r xmlns:w="http://schemas.openxmlformats.org/wordprocessingml/2006/main" xmlns:wp="http://schemas.openxmlformats.org/drawingml/2006/wordprocessingDrawing" xmlns:r="http://schemas.openxmlformats.org/officeDocument/2006/relationships" xmlns:w14="http://schemas.microsoft.com/office/word/2010/wordml">
+              <w:rPr>
+                <w:rFonts w:ascii="Arial" w:hAnsi="Arial" w:eastAsia="Arial" w:cs="Arial"/>
+                <w:sz w:val="22"/>
+                <w:szCs w:val="22"/>
+                <w:color w:val="000000"/>
+              </w:rPr>
+              <w:t xml:space="preserve">4,376 (19%)</w:t>
+            </w:r>
+          </w:p>
+        </w:tc>
+        <w:tc>
+          <w:tcPr>
+            <w:tcBorders/>
+            <w:shd w:val="clear" w:color="auto" w:fill="FFFFFF"/>
+            <w:tcMar>
+              <w:top w:w="0" w:type="dxa"/>
+              <w:bottom w:w="0" w:type="dxa"/>
+              <w:left w:w="0" w:type="dxa"/>
+              <w:right w:w="0" w:type="dxa"/>
+            </w:tcMar>
+            <w:vAlign w:val="center"/>
+          </w:tcPr>
+          <w:p>
+            <w:pPr>
+              <w:jc w:val="center"/>
+              <w:spacing w:after="100" w:before="100" w:line="240"/>
+              <w:ind w:firstLine="0" w:left="100" w:right="100"/>
+            </w:pPr>
+            <w:r xmlns:w="http://schemas.openxmlformats.org/wordprocessingml/2006/main" xmlns:wp="http://schemas.openxmlformats.org/drawingml/2006/wordprocessingDrawing" xmlns:r="http://schemas.openxmlformats.org/officeDocument/2006/relationships" xmlns:w14="http://schemas.microsoft.com/office/word/2010/wordml">
+              <w:rPr>
+                <w:rFonts w:ascii="Arial" w:hAnsi="Arial" w:eastAsia="Arial" w:cs="Arial"/>
+                <w:sz w:val="22"/>
+                <w:szCs w:val="22"/>
+                <w:color w:val="000000"/>
+              </w:rPr>
+              <w:t xml:space="preserve">785 (20%)</w:t>
+            </w:r>
+          </w:p>
+        </w:tc>
+        <w:tc>
+          <w:tcPr>
+            <w:tcBorders/>
+            <w:shd w:val="clear" w:color="auto" w:fill="FFFFFF"/>
+            <w:tcMar>
+              <w:top w:w="0" w:type="dxa"/>
+              <w:bottom w:w="0" w:type="dxa"/>
+              <w:left w:w="0" w:type="dxa"/>
+              <w:right w:w="0" w:type="dxa"/>
+            </w:tcMar>
+            <w:vAlign w:val="center"/>
+          </w:tcPr>
+          <w:p>
+            <w:pPr>
+              <w:jc w:val="center"/>
+              <w:spacing w:after="100" w:before="100" w:line="240"/>
+              <w:ind w:firstLine="0" w:left="100" w:right="100"/>
+            </w:pPr>
+            <w:r xmlns:w="http://schemas.openxmlformats.org/wordprocessingml/2006/main" xmlns:wp="http://schemas.openxmlformats.org/drawingml/2006/wordprocessingDrawing" xmlns:r="http://schemas.openxmlformats.org/officeDocument/2006/relationships" xmlns:w14="http://schemas.microsoft.com/office/word/2010/wordml">
+              <w:rPr>
+                <w:rFonts w:ascii="Arial" w:hAnsi="Arial" w:eastAsia="Arial" w:cs="Arial"/>
+                <w:sz w:val="22"/>
+                <w:szCs w:val="22"/>
+                <w:color w:val="000000"/>
+              </w:rPr>
+              <w:t xml:space="preserve">3,591 (19%)</w:t>
             </w:r>
           </w:p>
         </w:tc>
@@ -3265,94 +3265,94 @@
                 <w:szCs w:val="22"/>
                 <w:color w:val="000000"/>
               </w:rPr>
-              <w:t xml:space="preserve">Group 5 (Lowest)</w:t>
-            </w:r>
-          </w:p>
-        </w:tc>
-        <w:tc>
-          <w:tcPr>
-            <w:tcBorders/>
-            <w:shd w:val="clear" w:color="auto" w:fill="FFFFFF"/>
-            <w:tcMar>
-              <w:top w:w="0" w:type="dxa"/>
-              <w:bottom w:w="0" w:type="dxa"/>
-              <w:left w:w="0" w:type="dxa"/>
-              <w:right w:w="0" w:type="dxa"/>
-            </w:tcMar>
-            <w:vAlign w:val="center"/>
-          </w:tcPr>
-          <w:p>
-            <w:pPr>
-              <w:jc w:val="center"/>
-              <w:spacing w:after="100" w:before="100" w:line="240"/>
-              <w:ind w:firstLine="0" w:left="100" w:right="100"/>
-            </w:pPr>
-            <w:r xmlns:w="http://schemas.openxmlformats.org/wordprocessingml/2006/main" xmlns:wp="http://schemas.openxmlformats.org/drawingml/2006/wordprocessingDrawing" xmlns:r="http://schemas.openxmlformats.org/officeDocument/2006/relationships" xmlns:w14="http://schemas.microsoft.com/office/word/2010/wordml">
-              <w:rPr>
-                <w:rFonts w:ascii="Arial" w:hAnsi="Arial" w:eastAsia="Arial" w:cs="Arial"/>
-                <w:sz w:val="22"/>
-                <w:szCs w:val="22"/>
-                <w:color w:val="000000"/>
-              </w:rPr>
-              <w:t xml:space="preserve">4,417 (19%)</w:t>
-            </w:r>
-          </w:p>
-        </w:tc>
-        <w:tc>
-          <w:tcPr>
-            <w:tcBorders/>
-            <w:shd w:val="clear" w:color="auto" w:fill="FFFFFF"/>
-            <w:tcMar>
-              <w:top w:w="0" w:type="dxa"/>
-              <w:bottom w:w="0" w:type="dxa"/>
-              <w:left w:w="0" w:type="dxa"/>
-              <w:right w:w="0" w:type="dxa"/>
-            </w:tcMar>
-            <w:vAlign w:val="center"/>
-          </w:tcPr>
-          <w:p>
-            <w:pPr>
-              <w:jc w:val="center"/>
-              <w:spacing w:after="100" w:before="100" w:line="240"/>
-              <w:ind w:firstLine="0" w:left="100" w:right="100"/>
-            </w:pPr>
-            <w:r xmlns:w="http://schemas.openxmlformats.org/wordprocessingml/2006/main" xmlns:wp="http://schemas.openxmlformats.org/drawingml/2006/wordprocessingDrawing" xmlns:r="http://schemas.openxmlformats.org/officeDocument/2006/relationships" xmlns:w14="http://schemas.microsoft.com/office/word/2010/wordml">
-              <w:rPr>
-                <w:rFonts w:ascii="Arial" w:hAnsi="Arial" w:eastAsia="Arial" w:cs="Arial"/>
-                <w:sz w:val="22"/>
-                <w:szCs w:val="22"/>
-                <w:color w:val="000000"/>
-              </w:rPr>
-              <w:t xml:space="preserve">716 (18%)</w:t>
-            </w:r>
-          </w:p>
-        </w:tc>
-        <w:tc>
-          <w:tcPr>
-            <w:tcBorders/>
-            <w:shd w:val="clear" w:color="auto" w:fill="FFFFFF"/>
-            <w:tcMar>
-              <w:top w:w="0" w:type="dxa"/>
-              <w:bottom w:w="0" w:type="dxa"/>
-              <w:left w:w="0" w:type="dxa"/>
-              <w:right w:w="0" w:type="dxa"/>
-            </w:tcMar>
-            <w:vAlign w:val="center"/>
-          </w:tcPr>
-          <w:p>
-            <w:pPr>
-              <w:jc w:val="center"/>
-              <w:spacing w:after="100" w:before="100" w:line="240"/>
-              <w:ind w:firstLine="0" w:left="100" w:right="100"/>
-            </w:pPr>
-            <w:r xmlns:w="http://schemas.openxmlformats.org/wordprocessingml/2006/main" xmlns:wp="http://schemas.openxmlformats.org/drawingml/2006/wordprocessingDrawing" xmlns:r="http://schemas.openxmlformats.org/officeDocument/2006/relationships" xmlns:w14="http://schemas.microsoft.com/office/word/2010/wordml">
-              <w:rPr>
-                <w:rFonts w:ascii="Arial" w:hAnsi="Arial" w:eastAsia="Arial" w:cs="Arial"/>
-                <w:sz w:val="22"/>
-                <w:szCs w:val="22"/>
-                <w:color w:val="000000"/>
-              </w:rPr>
-              <w:t xml:space="preserve">3,701 (19%)</w:t>
+              <w:t xml:space="preserve">Group 4</w:t>
+            </w:r>
+          </w:p>
+        </w:tc>
+        <w:tc>
+          <w:tcPr>
+            <w:tcBorders/>
+            <w:shd w:val="clear" w:color="auto" w:fill="FFFFFF"/>
+            <w:tcMar>
+              <w:top w:w="0" w:type="dxa"/>
+              <w:bottom w:w="0" w:type="dxa"/>
+              <w:left w:w="0" w:type="dxa"/>
+              <w:right w:w="0" w:type="dxa"/>
+            </w:tcMar>
+            <w:vAlign w:val="center"/>
+          </w:tcPr>
+          <w:p>
+            <w:pPr>
+              <w:jc w:val="center"/>
+              <w:spacing w:after="100" w:before="100" w:line="240"/>
+              <w:ind w:firstLine="0" w:left="100" w:right="100"/>
+            </w:pPr>
+            <w:r xmlns:w="http://schemas.openxmlformats.org/wordprocessingml/2006/main" xmlns:wp="http://schemas.openxmlformats.org/drawingml/2006/wordprocessingDrawing" xmlns:r="http://schemas.openxmlformats.org/officeDocument/2006/relationships" xmlns:w14="http://schemas.microsoft.com/office/word/2010/wordml">
+              <w:rPr>
+                <w:rFonts w:ascii="Arial" w:hAnsi="Arial" w:eastAsia="Arial" w:cs="Arial"/>
+                <w:sz w:val="22"/>
+                <w:szCs w:val="22"/>
+                <w:color w:val="000000"/>
+              </w:rPr>
+              <w:t xml:space="preserve">6,618 (28%)</w:t>
+            </w:r>
+          </w:p>
+        </w:tc>
+        <w:tc>
+          <w:tcPr>
+            <w:tcBorders/>
+            <w:shd w:val="clear" w:color="auto" w:fill="FFFFFF"/>
+            <w:tcMar>
+              <w:top w:w="0" w:type="dxa"/>
+              <w:bottom w:w="0" w:type="dxa"/>
+              <w:left w:w="0" w:type="dxa"/>
+              <w:right w:w="0" w:type="dxa"/>
+            </w:tcMar>
+            <w:vAlign w:val="center"/>
+          </w:tcPr>
+          <w:p>
+            <w:pPr>
+              <w:jc w:val="center"/>
+              <w:spacing w:after="100" w:before="100" w:line="240"/>
+              <w:ind w:firstLine="0" w:left="100" w:right="100"/>
+            </w:pPr>
+            <w:r xmlns:w="http://schemas.openxmlformats.org/wordprocessingml/2006/main" xmlns:wp="http://schemas.openxmlformats.org/drawingml/2006/wordprocessingDrawing" xmlns:r="http://schemas.openxmlformats.org/officeDocument/2006/relationships" xmlns:w14="http://schemas.microsoft.com/office/word/2010/wordml">
+              <w:rPr>
+                <w:rFonts w:ascii="Arial" w:hAnsi="Arial" w:eastAsia="Arial" w:cs="Arial"/>
+                <w:sz w:val="22"/>
+                <w:szCs w:val="22"/>
+                <w:color w:val="000000"/>
+              </w:rPr>
+              <w:t xml:space="preserve">1,077 (27%)</w:t>
+            </w:r>
+          </w:p>
+        </w:tc>
+        <w:tc>
+          <w:tcPr>
+            <w:tcBorders/>
+            <w:shd w:val="clear" w:color="auto" w:fill="FFFFFF"/>
+            <w:tcMar>
+              <w:top w:w="0" w:type="dxa"/>
+              <w:bottom w:w="0" w:type="dxa"/>
+              <w:left w:w="0" w:type="dxa"/>
+              <w:right w:w="0" w:type="dxa"/>
+            </w:tcMar>
+            <w:vAlign w:val="center"/>
+          </w:tcPr>
+          <w:p>
+            <w:pPr>
+              <w:jc w:val="center"/>
+              <w:spacing w:after="100" w:before="100" w:line="240"/>
+              <w:ind w:firstLine="0" w:left="100" w:right="100"/>
+            </w:pPr>
+            <w:r xmlns:w="http://schemas.openxmlformats.org/wordprocessingml/2006/main" xmlns:wp="http://schemas.openxmlformats.org/drawingml/2006/wordprocessingDrawing" xmlns:r="http://schemas.openxmlformats.org/officeDocument/2006/relationships" xmlns:w14="http://schemas.microsoft.com/office/word/2010/wordml">
+              <w:rPr>
+                <w:rFonts w:ascii="Arial" w:hAnsi="Arial" w:eastAsia="Arial" w:cs="Arial"/>
+                <w:sz w:val="22"/>
+                <w:szCs w:val="22"/>
+                <w:color w:val="000000"/>
+              </w:rPr>
+              <w:t xml:space="preserve">5,541 (29%)</w:t>
             </w:r>
           </w:p>
         </w:tc>
@@ -3387,94 +3387,94 @@
                 <w:szCs w:val="22"/>
                 <w:color w:val="000000"/>
               </w:rPr>
-              <w:t xml:space="preserve">Group 9 (Unknown)</w:t>
-            </w:r>
-          </w:p>
-        </w:tc>
-        <w:tc>
-          <w:tcPr>
-            <w:tcBorders/>
-            <w:shd w:val="clear" w:color="auto" w:fill="FFFFFF"/>
-            <w:tcMar>
-              <w:top w:w="0" w:type="dxa"/>
-              <w:bottom w:w="0" w:type="dxa"/>
-              <w:left w:w="0" w:type="dxa"/>
-              <w:right w:w="0" w:type="dxa"/>
-            </w:tcMar>
-            <w:vAlign w:val="center"/>
-          </w:tcPr>
-          <w:p>
-            <w:pPr>
-              <w:jc w:val="center"/>
-              <w:spacing w:after="100" w:before="100" w:line="240"/>
-              <w:ind w:firstLine="0" w:left="100" w:right="100"/>
-            </w:pPr>
-            <w:r xmlns:w="http://schemas.openxmlformats.org/wordprocessingml/2006/main" xmlns:wp="http://schemas.openxmlformats.org/drawingml/2006/wordprocessingDrawing" xmlns:r="http://schemas.openxmlformats.org/officeDocument/2006/relationships" xmlns:w14="http://schemas.microsoft.com/office/word/2010/wordml">
-              <w:rPr>
-                <w:rFonts w:ascii="Arial" w:hAnsi="Arial" w:eastAsia="Arial" w:cs="Arial"/>
-                <w:sz w:val="22"/>
-                <w:szCs w:val="22"/>
-                <w:color w:val="000000"/>
-              </w:rPr>
-              <w:t xml:space="preserve">2,679 (12%)</w:t>
-            </w:r>
-          </w:p>
-        </w:tc>
-        <w:tc>
-          <w:tcPr>
-            <w:tcBorders/>
-            <w:shd w:val="clear" w:color="auto" w:fill="FFFFFF"/>
-            <w:tcMar>
-              <w:top w:w="0" w:type="dxa"/>
-              <w:bottom w:w="0" w:type="dxa"/>
-              <w:left w:w="0" w:type="dxa"/>
-              <w:right w:w="0" w:type="dxa"/>
-            </w:tcMar>
-            <w:vAlign w:val="center"/>
-          </w:tcPr>
-          <w:p>
-            <w:pPr>
-              <w:jc w:val="center"/>
-              <w:spacing w:after="100" w:before="100" w:line="240"/>
-              <w:ind w:firstLine="0" w:left="100" w:right="100"/>
-            </w:pPr>
-            <w:r xmlns:w="http://schemas.openxmlformats.org/wordprocessingml/2006/main" xmlns:wp="http://schemas.openxmlformats.org/drawingml/2006/wordprocessingDrawing" xmlns:r="http://schemas.openxmlformats.org/officeDocument/2006/relationships" xmlns:w14="http://schemas.microsoft.com/office/word/2010/wordml">
-              <w:rPr>
-                <w:rFonts w:ascii="Arial" w:hAnsi="Arial" w:eastAsia="Arial" w:cs="Arial"/>
-                <w:sz w:val="22"/>
-                <w:szCs w:val="22"/>
-                <w:color w:val="000000"/>
-              </w:rPr>
-              <w:t xml:space="preserve">406 (10%)</w:t>
-            </w:r>
-          </w:p>
-        </w:tc>
-        <w:tc>
-          <w:tcPr>
-            <w:tcBorders/>
-            <w:shd w:val="clear" w:color="auto" w:fill="FFFFFF"/>
-            <w:tcMar>
-              <w:top w:w="0" w:type="dxa"/>
-              <w:bottom w:w="0" w:type="dxa"/>
-              <w:left w:w="0" w:type="dxa"/>
-              <w:right w:w="0" w:type="dxa"/>
-            </w:tcMar>
-            <w:vAlign w:val="center"/>
-          </w:tcPr>
-          <w:p>
-            <w:pPr>
-              <w:jc w:val="center"/>
-              <w:spacing w:after="100" w:before="100" w:line="240"/>
-              <w:ind w:firstLine="0" w:left="100" w:right="100"/>
-            </w:pPr>
-            <w:r xmlns:w="http://schemas.openxmlformats.org/wordprocessingml/2006/main" xmlns:wp="http://schemas.openxmlformats.org/drawingml/2006/wordprocessingDrawing" xmlns:r="http://schemas.openxmlformats.org/officeDocument/2006/relationships" xmlns:w14="http://schemas.microsoft.com/office/word/2010/wordml">
-              <w:rPr>
-                <w:rFonts w:ascii="Arial" w:hAnsi="Arial" w:eastAsia="Arial" w:cs="Arial"/>
-                <w:sz w:val="22"/>
-                <w:szCs w:val="22"/>
-                <w:color w:val="000000"/>
-              </w:rPr>
-              <w:t xml:space="preserve">2,273 (12%)</w:t>
+              <w:t xml:space="preserve">Group 5 (Lowest)</w:t>
+            </w:r>
+          </w:p>
+        </w:tc>
+        <w:tc>
+          <w:tcPr>
+            <w:tcBorders/>
+            <w:shd w:val="clear" w:color="auto" w:fill="FFFFFF"/>
+            <w:tcMar>
+              <w:top w:w="0" w:type="dxa"/>
+              <w:bottom w:w="0" w:type="dxa"/>
+              <w:left w:w="0" w:type="dxa"/>
+              <w:right w:w="0" w:type="dxa"/>
+            </w:tcMar>
+            <w:vAlign w:val="center"/>
+          </w:tcPr>
+          <w:p>
+            <w:pPr>
+              <w:jc w:val="center"/>
+              <w:spacing w:after="100" w:before="100" w:line="240"/>
+              <w:ind w:firstLine="0" w:left="100" w:right="100"/>
+            </w:pPr>
+            <w:r xmlns:w="http://schemas.openxmlformats.org/wordprocessingml/2006/main" xmlns:wp="http://schemas.openxmlformats.org/drawingml/2006/wordprocessingDrawing" xmlns:r="http://schemas.openxmlformats.org/officeDocument/2006/relationships" xmlns:w14="http://schemas.microsoft.com/office/word/2010/wordml">
+              <w:rPr>
+                <w:rFonts w:ascii="Arial" w:hAnsi="Arial" w:eastAsia="Arial" w:cs="Arial"/>
+                <w:sz w:val="22"/>
+                <w:szCs w:val="22"/>
+                <w:color w:val="000000"/>
+              </w:rPr>
+              <w:t xml:space="preserve">4,439 (19%)</w:t>
+            </w:r>
+          </w:p>
+        </w:tc>
+        <w:tc>
+          <w:tcPr>
+            <w:tcBorders/>
+            <w:shd w:val="clear" w:color="auto" w:fill="FFFFFF"/>
+            <w:tcMar>
+              <w:top w:w="0" w:type="dxa"/>
+              <w:bottom w:w="0" w:type="dxa"/>
+              <w:left w:w="0" w:type="dxa"/>
+              <w:right w:w="0" w:type="dxa"/>
+            </w:tcMar>
+            <w:vAlign w:val="center"/>
+          </w:tcPr>
+          <w:p>
+            <w:pPr>
+              <w:jc w:val="center"/>
+              <w:spacing w:after="100" w:before="100" w:line="240"/>
+              <w:ind w:firstLine="0" w:left="100" w:right="100"/>
+            </w:pPr>
+            <w:r xmlns:w="http://schemas.openxmlformats.org/wordprocessingml/2006/main" xmlns:wp="http://schemas.openxmlformats.org/drawingml/2006/wordprocessingDrawing" xmlns:r="http://schemas.openxmlformats.org/officeDocument/2006/relationships" xmlns:w14="http://schemas.microsoft.com/office/word/2010/wordml">
+              <w:rPr>
+                <w:rFonts w:ascii="Arial" w:hAnsi="Arial" w:eastAsia="Arial" w:cs="Arial"/>
+                <w:sz w:val="22"/>
+                <w:szCs w:val="22"/>
+                <w:color w:val="000000"/>
+              </w:rPr>
+              <w:t xml:space="preserve">719 (18%)</w:t>
+            </w:r>
+          </w:p>
+        </w:tc>
+        <w:tc>
+          <w:tcPr>
+            <w:tcBorders/>
+            <w:shd w:val="clear" w:color="auto" w:fill="FFFFFF"/>
+            <w:tcMar>
+              <w:top w:w="0" w:type="dxa"/>
+              <w:bottom w:w="0" w:type="dxa"/>
+              <w:left w:w="0" w:type="dxa"/>
+              <w:right w:w="0" w:type="dxa"/>
+            </w:tcMar>
+            <w:vAlign w:val="center"/>
+          </w:tcPr>
+          <w:p>
+            <w:pPr>
+              <w:jc w:val="center"/>
+              <w:spacing w:after="100" w:before="100" w:line="240"/>
+              <w:ind w:firstLine="0" w:left="100" w:right="100"/>
+            </w:pPr>
+            <w:r xmlns:w="http://schemas.openxmlformats.org/wordprocessingml/2006/main" xmlns:wp="http://schemas.openxmlformats.org/drawingml/2006/wordprocessingDrawing" xmlns:r="http://schemas.openxmlformats.org/officeDocument/2006/relationships" xmlns:w14="http://schemas.microsoft.com/office/word/2010/wordml">
+              <w:rPr>
+                <w:rFonts w:ascii="Arial" w:hAnsi="Arial" w:eastAsia="Arial" w:cs="Arial"/>
+                <w:sz w:val="22"/>
+                <w:szCs w:val="22"/>
+                <w:color w:val="000000"/>
+              </w:rPr>
+              <w:t xml:space="preserve">3,720 (19%)</w:t>
             </w:r>
           </w:p>
         </w:tc>
@@ -3486,6 +3486,128 @@
         </w:trPr>
         <w:tc>
           <w:tcPr>
+            <w:tcBorders/>
+            <w:shd w:val="clear" w:color="auto" w:fill="FFFFFF"/>
+            <w:tcMar>
+              <w:top w:w="0" w:type="dxa"/>
+              <w:bottom w:w="0" w:type="dxa"/>
+              <w:left w:w="0" w:type="dxa"/>
+              <w:right w:w="0" w:type="dxa"/>
+            </w:tcMar>
+            <w:vAlign w:val="top"/>
+          </w:tcPr>
+          <w:p>
+            <w:pPr>
+              <w:jc w:val="left"/>
+              <w:spacing w:after="100" w:before="100" w:line="240"/>
+              <w:ind w:firstLine="0" w:left="300" w:right="100"/>
+            </w:pPr>
+            <w:r xmlns:w="http://schemas.openxmlformats.org/wordprocessingml/2006/main" xmlns:wp="http://schemas.openxmlformats.org/drawingml/2006/wordprocessingDrawing" xmlns:r="http://schemas.openxmlformats.org/officeDocument/2006/relationships" xmlns:w14="http://schemas.microsoft.com/office/word/2010/wordml">
+              <w:rPr>
+                <w:rFonts w:ascii="Arial" w:hAnsi="Arial" w:eastAsia="Arial" w:cs="Arial"/>
+                <w:sz w:val="22"/>
+                <w:szCs w:val="22"/>
+                <w:color w:val="000000"/>
+              </w:rPr>
+              <w:t xml:space="preserve">Group 9 (Unknown)</w:t>
+            </w:r>
+          </w:p>
+        </w:tc>
+        <w:tc>
+          <w:tcPr>
+            <w:tcBorders/>
+            <w:shd w:val="clear" w:color="auto" w:fill="FFFFFF"/>
+            <w:tcMar>
+              <w:top w:w="0" w:type="dxa"/>
+              <w:bottom w:w="0" w:type="dxa"/>
+              <w:left w:w="0" w:type="dxa"/>
+              <w:right w:w="0" w:type="dxa"/>
+            </w:tcMar>
+            <w:vAlign w:val="center"/>
+          </w:tcPr>
+          <w:p>
+            <w:pPr>
+              <w:jc w:val="center"/>
+              <w:spacing w:after="100" w:before="100" w:line="240"/>
+              <w:ind w:firstLine="0" w:left="100" w:right="100"/>
+            </w:pPr>
+            <w:r xmlns:w="http://schemas.openxmlformats.org/wordprocessingml/2006/main" xmlns:wp="http://schemas.openxmlformats.org/drawingml/2006/wordprocessingDrawing" xmlns:r="http://schemas.openxmlformats.org/officeDocument/2006/relationships" xmlns:w14="http://schemas.microsoft.com/office/word/2010/wordml">
+              <w:rPr>
+                <w:rFonts w:ascii="Arial" w:hAnsi="Arial" w:eastAsia="Arial" w:cs="Arial"/>
+                <w:sz w:val="22"/>
+                <w:szCs w:val="22"/>
+                <w:color w:val="000000"/>
+              </w:rPr>
+              <w:t xml:space="preserve">2,697 (12%)</w:t>
+            </w:r>
+          </w:p>
+        </w:tc>
+        <w:tc>
+          <w:tcPr>
+            <w:tcBorders/>
+            <w:shd w:val="clear" w:color="auto" w:fill="FFFFFF"/>
+            <w:tcMar>
+              <w:top w:w="0" w:type="dxa"/>
+              <w:bottom w:w="0" w:type="dxa"/>
+              <w:left w:w="0" w:type="dxa"/>
+              <w:right w:w="0" w:type="dxa"/>
+            </w:tcMar>
+            <w:vAlign w:val="center"/>
+          </w:tcPr>
+          <w:p>
+            <w:pPr>
+              <w:jc w:val="center"/>
+              <w:spacing w:after="100" w:before="100" w:line="240"/>
+              <w:ind w:firstLine="0" w:left="100" w:right="100"/>
+            </w:pPr>
+            <w:r xmlns:w="http://schemas.openxmlformats.org/wordprocessingml/2006/main" xmlns:wp="http://schemas.openxmlformats.org/drawingml/2006/wordprocessingDrawing" xmlns:r="http://schemas.openxmlformats.org/officeDocument/2006/relationships" xmlns:w14="http://schemas.microsoft.com/office/word/2010/wordml">
+              <w:rPr>
+                <w:rFonts w:ascii="Arial" w:hAnsi="Arial" w:eastAsia="Arial" w:cs="Arial"/>
+                <w:sz w:val="22"/>
+                <w:szCs w:val="22"/>
+                <w:color w:val="000000"/>
+              </w:rPr>
+              <w:t xml:space="preserve">408 (10%)</w:t>
+            </w:r>
+          </w:p>
+        </w:tc>
+        <w:tc>
+          <w:tcPr>
+            <w:tcBorders/>
+            <w:shd w:val="clear" w:color="auto" w:fill="FFFFFF"/>
+            <w:tcMar>
+              <w:top w:w="0" w:type="dxa"/>
+              <w:bottom w:w="0" w:type="dxa"/>
+              <w:left w:w="0" w:type="dxa"/>
+              <w:right w:w="0" w:type="dxa"/>
+            </w:tcMar>
+            <w:vAlign w:val="center"/>
+          </w:tcPr>
+          <w:p>
+            <w:pPr>
+              <w:jc w:val="center"/>
+              <w:spacing w:after="100" w:before="100" w:line="240"/>
+              <w:ind w:firstLine="0" w:left="100" w:right="100"/>
+            </w:pPr>
+            <w:r xmlns:w="http://schemas.openxmlformats.org/wordprocessingml/2006/main" xmlns:wp="http://schemas.openxmlformats.org/drawingml/2006/wordprocessingDrawing" xmlns:r="http://schemas.openxmlformats.org/officeDocument/2006/relationships" xmlns:w14="http://schemas.microsoft.com/office/word/2010/wordml">
+              <w:rPr>
+                <w:rFonts w:ascii="Arial" w:hAnsi="Arial" w:eastAsia="Arial" w:cs="Arial"/>
+                <w:sz w:val="22"/>
+                <w:szCs w:val="22"/>
+                <w:color w:val="000000"/>
+              </w:rPr>
+              <w:t xml:space="preserve">2,289 (12%)</w:t>
+            </w:r>
+          </w:p>
+        </w:tc>
+      </w:tr>
+      <w:tr>
+        <w:trPr>
+          <w:cantSplit/>
+          <w:trHeight w:val="617" w:hRule="auto"/>
+        </w:trPr>
+        <w:tc>
+          <w:tcPr>
             <w:tcBorders>
               <w:bottom w:val="single" w:sz="8" w:space="0" w:color="000000"/>
             </w:tcBorders>
@@ -3605,7 +3727,7 @@
                 <w:szCs w:val="22"/>
                 <w:color w:val="000000"/>
               </w:rPr>
-              <w:t xml:space="preserve">12.60 (2.63)</w:t>
+              <w:t xml:space="preserve">12.61 (2.63)</w:t>
             </w:r>
           </w:p>
         </w:tc>

</xml_diff>